<commit_message>
Agregando descripcion a diagramas
</commit_message>
<xml_diff>
--- a/PROYECTO FINAL/01- -Tercera entrega.docx
+++ b/PROYECTO FINAL/01- -Tercera entrega.docx
@@ -7390,23 +7390,11 @@
         <w:spacing w:before="152" w:line="256" w:lineRule="auto"/>
         <w:ind w:right="163"/>
         <w:rPr>
-          <w:lang w:val="es-MX"/>
-        </w:rPr>
-      </w:pPr>
-      <w:r>
-        <w:rPr>
           <w:b/>
           <w:bCs/>
           <w:lang w:val="es-MX"/>
         </w:rPr>
-        <w:t>Comparación entre ciudades grandes y pequeñas</w:t>
-      </w:r>
-      <w:r>
-        <w:rPr>
-          <w:lang w:val="es-MX"/>
-        </w:rPr>
-        <w:t>:</w:t>
-      </w:r>
+      </w:pPr>
     </w:p>
     <w:p>
       <w:pPr>
@@ -7414,22 +7402,11 @@
         <w:spacing w:before="152" w:line="256" w:lineRule="auto"/>
         <w:ind w:right="163"/>
         <w:rPr>
-          <w:lang w:val="es-MX"/>
-        </w:rPr>
-      </w:pPr>
-      <w:r>
-        <w:rPr>
-          <w:lang w:val="es-MX"/>
-        </w:rPr>
-        <w:t xml:space="preserve">Las ciudades con mayor población tienen una mayor facturación en comparación con las ciudades con menor población. Se podría investigar si la densidad poblacional correlaciona </w:t>
-      </w:r>
-      <w:r>
-        <w:rPr>
-          <w:lang w:val="es-MX"/>
-        </w:rPr>
-        <w:lastRenderedPageBreak/>
-        <w:t>positivamente con la facturación.</w:t>
-      </w:r>
+          <w:b/>
+          <w:bCs/>
+          <w:lang w:val="es-MX"/>
+        </w:rPr>
+      </w:pPr>
     </w:p>
     <w:p>
       <w:pPr>
@@ -7437,23 +7414,11 @@
         <w:spacing w:before="152" w:line="256" w:lineRule="auto"/>
         <w:ind w:right="163"/>
         <w:rPr>
-          <w:lang w:val="es-MX"/>
-        </w:rPr>
-      </w:pPr>
-      <w:r>
-        <w:rPr>
           <w:b/>
           <w:bCs/>
           <w:lang w:val="es-MX"/>
         </w:rPr>
-        <w:t>Tendencias geográficas a lo largo del tiempo</w:t>
-      </w:r>
-      <w:r>
-        <w:rPr>
-          <w:lang w:val="es-MX"/>
-        </w:rPr>
-        <w:t>:</w:t>
-      </w:r>
+      </w:pPr>
     </w:p>
     <w:p>
       <w:pPr>
@@ -7466,9 +7431,18 @@
       </w:pPr>
       <w:r>
         <w:rPr>
-          <w:lang w:val="es-MX"/>
-        </w:rPr>
-        <w:t>La facturación en ciertas ciudades ha crecido o disminuido de manera constante a lo largo de un período de tiempo específico. Por ejemplo, se podría investigar si hay un crecimiento constante en la facturación en ciudades emergentes como Denver.</w:t>
+          <w:b/>
+          <w:bCs/>
+          <w:lang w:val="es-MX"/>
+        </w:rPr>
+        <w:lastRenderedPageBreak/>
+        <w:t>Comparación entre ciudades grandes y pequeñas</w:t>
+      </w:r>
+      <w:r>
+        <w:rPr>
+          <w:lang w:val="es-MX"/>
+        </w:rPr>
+        <w:t>:</w:t>
       </w:r>
     </w:p>
     <w:p>
@@ -7482,11 +7456,27 @@
       </w:pPr>
       <w:r>
         <w:rPr>
+          <w:lang w:val="es-MX"/>
+        </w:rPr>
+        <w:t>Las ciudades con mayor población tienen una mayor facturación en comparación con las ciudades con menor población. Se podría investigar si la densidad poblacional correlaciona positivamente con la facturación.</w:t>
+      </w:r>
+    </w:p>
+    <w:p>
+      <w:pPr>
+        <w:pStyle w:val="Textoindependiente"/>
+        <w:spacing w:before="152" w:line="256" w:lineRule="auto"/>
+        <w:ind w:right="163"/>
+        <w:rPr>
+          <w:lang w:val="es-MX"/>
+        </w:rPr>
+      </w:pPr>
+      <w:r>
+        <w:rPr>
           <w:b/>
           <w:bCs/>
           <w:lang w:val="es-MX"/>
         </w:rPr>
-        <w:t>Influencia de eventos locales</w:t>
+        <w:t>Tendencias geográficas a lo largo del tiempo</w:t>
       </w:r>
       <w:r>
         <w:rPr>
@@ -7508,21 +7498,7 @@
         <w:rPr>
           <w:lang w:val="es-MX"/>
         </w:rPr>
-        <w:t xml:space="preserve">La facturación se ve afectada por eventos locales específicos en ciertas ciudades. Por ejemplo, se podría analizar si las ventas aumentan en </w:t>
-      </w:r>
-      <w:proofErr w:type="spellStart"/>
-      <w:r>
-        <w:rPr>
-          <w:lang w:val="es-MX"/>
-        </w:rPr>
-        <w:t>Philadelphia</w:t>
-      </w:r>
-      <w:proofErr w:type="spellEnd"/>
-      <w:r>
-        <w:rPr>
-          <w:lang w:val="es-MX"/>
-        </w:rPr>
-        <w:t xml:space="preserve"> durante eventos deportivos importantes o en Minneapolis durante festivales locales.</w:t>
+        <w:t>La facturación en ciertas ciudades ha crecido o disminuido de manera constante a lo largo de un período de tiempo específico. Por ejemplo, se podría investigar si hay un crecimiento constante en la facturación en ciudades emergentes como Denver.</w:t>
       </w:r>
     </w:p>
     <w:p>
@@ -7540,7 +7516,7 @@
           <w:bCs/>
           <w:lang w:val="es-MX"/>
         </w:rPr>
-        <w:t>Segmentación geográfica de clientes</w:t>
+        <w:t>Influencia de eventos locales</w:t>
       </w:r>
       <w:r>
         <w:rPr>
@@ -7562,7 +7538,21 @@
         <w:rPr>
           <w:lang w:val="es-MX"/>
         </w:rPr>
-        <w:t>Los diferentes segmentos de clientes en diversas ciudades tienen un impacto significativo en la facturación. Se podría investigar si ciertos grupos de clientes en ciudades específicas contribuyen más a los ingresos de la empresa.</w:t>
+        <w:t xml:space="preserve">La facturación se ve afectada por eventos locales específicos en ciertas ciudades. Por ejemplo, se podría analizar si las ventas aumentan en </w:t>
+      </w:r>
+      <w:proofErr w:type="spellStart"/>
+      <w:r>
+        <w:rPr>
+          <w:lang w:val="es-MX"/>
+        </w:rPr>
+        <w:t>Philadelphia</w:t>
+      </w:r>
+      <w:proofErr w:type="spellEnd"/>
+      <w:r>
+        <w:rPr>
+          <w:lang w:val="es-MX"/>
+        </w:rPr>
+        <w:t xml:space="preserve"> durante eventos deportivos importantes o en Minneapolis durante festivales locales.</w:t>
       </w:r>
     </w:p>
     <w:p>
@@ -7580,7 +7570,7 @@
           <w:bCs/>
           <w:lang w:val="es-MX"/>
         </w:rPr>
-        <w:t>Relación entre productos y ciudades</w:t>
+        <w:t>Segmentación geográfica de clientes</w:t>
       </w:r>
       <w:r>
         <w:rPr>
@@ -7602,7 +7592,7 @@
         <w:rPr>
           <w:lang w:val="es-MX"/>
         </w:rPr>
-        <w:t>La venta de ciertos productos es más fuerte en algunas ciudades en comparación con otras. Se podría investigar si ciertos productos son más populares en ciudades específicas, por ejemplo, productos tecnológicos en San Francisco o productos de moda en New York.</w:t>
+        <w:t>Los diferentes segmentos de clientes en diversas ciudades tienen un impacto significativo en la facturación. Se podría investigar si ciertos grupos de clientes en ciudades específicas contribuyen más a los ingresos de la empresa.</w:t>
       </w:r>
     </w:p>
     <w:p>
@@ -7610,14 +7600,40 @@
         <w:pStyle w:val="Textoindependiente"/>
         <w:spacing w:before="152" w:line="256" w:lineRule="auto"/>
         <w:ind w:right="163"/>
-      </w:pPr>
+        <w:rPr>
+          <w:lang w:val="es-MX"/>
+        </w:rPr>
+      </w:pPr>
+      <w:r>
+        <w:rPr>
+          <w:b/>
+          <w:bCs/>
+          <w:lang w:val="es-MX"/>
+        </w:rPr>
+        <w:t>Relación entre productos y ciudades</w:t>
+      </w:r>
+      <w:r>
+        <w:rPr>
+          <w:lang w:val="es-MX"/>
+        </w:rPr>
+        <w:t>:</w:t>
+      </w:r>
     </w:p>
     <w:p>
       <w:pPr>
         <w:pStyle w:val="Textoindependiente"/>
         <w:spacing w:before="152" w:line="256" w:lineRule="auto"/>
         <w:ind w:right="163"/>
-      </w:pPr>
+        <w:rPr>
+          <w:lang w:val="es-MX"/>
+        </w:rPr>
+      </w:pPr>
+      <w:r>
+        <w:rPr>
+          <w:lang w:val="es-MX"/>
+        </w:rPr>
+        <w:t>La venta de ciertos productos es más fuerte en algunas ciudades en comparación con otras. Se podría investigar si ciertos productos son más populares en ciudades específicas, por ejemplo, productos tecnológicos en San Francisco o productos de moda en New York.</w:t>
+      </w:r>
     </w:p>
     <w:p>
       <w:pPr>
@@ -7714,21 +7730,14 @@
       <w:pPr>
         <w:pStyle w:val="Textoindependiente"/>
         <w:spacing w:before="152" w:line="256" w:lineRule="auto"/>
-        <w:ind w:left="0" w:right="163" w:firstLine="0"/>
+        <w:ind w:right="163"/>
       </w:pPr>
     </w:p>
     <w:p>
       <w:pPr>
         <w:pStyle w:val="Textoindependiente"/>
         <w:spacing w:before="152" w:line="256" w:lineRule="auto"/>
-        <w:ind w:left="0" w:right="163" w:firstLine="0"/>
-      </w:pPr>
-    </w:p>
-    <w:p>
-      <w:pPr>
-        <w:pStyle w:val="Textoindependiente"/>
-        <w:spacing w:before="152" w:line="256" w:lineRule="auto"/>
-        <w:ind w:left="0" w:right="163" w:firstLine="0"/>
+        <w:ind w:right="163"/>
       </w:pPr>
     </w:p>
     <w:p>
@@ -7845,9 +7854,6 @@
     </w:p>
     <w:p/>
     <w:p/>
-    <w:p/>
-    <w:p/>
-    <w:p/>
     <w:p>
       <w:pPr>
         <w:pStyle w:val="Ttulo1"/>
@@ -7880,13 +7886,429 @@
           <w:noProof/>
         </w:rPr>
         <w:drawing>
-          <wp:anchor distT="0" distB="0" distL="114300" distR="114300" simplePos="0" relativeHeight="251654144" behindDoc="1" locked="0" layoutInCell="1" allowOverlap="1" wp14:anchorId="39215736" wp14:editId="1E0726F0">
+          <wp:anchor distT="0" distB="0" distL="114300" distR="114300" simplePos="0" relativeHeight="251669504" behindDoc="1" locked="0" layoutInCell="1" allowOverlap="1" wp14:anchorId="241D74A1" wp14:editId="010C24FA">
             <wp:simplePos x="0" y="0"/>
             <wp:positionH relativeFrom="column">
-              <wp:posOffset>3136477</wp:posOffset>
+              <wp:posOffset>-356235</wp:posOffset>
             </wp:positionH>
             <wp:positionV relativeFrom="paragraph">
-              <wp:posOffset>26882</wp:posOffset>
+              <wp:posOffset>5080</wp:posOffset>
+            </wp:positionV>
+            <wp:extent cx="2294255" cy="1913255"/>
+            <wp:effectExtent l="0" t="0" r="0" b="0"/>
+            <wp:wrapTight wrapText="bothSides">
+              <wp:wrapPolygon edited="0">
+                <wp:start x="359" y="0"/>
+                <wp:lineTo x="359" y="2581"/>
+                <wp:lineTo x="717" y="3441"/>
+                <wp:lineTo x="1614" y="3441"/>
+                <wp:lineTo x="0" y="4516"/>
+                <wp:lineTo x="0" y="9678"/>
+                <wp:lineTo x="11120" y="10323"/>
+                <wp:lineTo x="11120" y="13764"/>
+                <wp:lineTo x="3228" y="14625"/>
+                <wp:lineTo x="0" y="15700"/>
+                <wp:lineTo x="0" y="19571"/>
+                <wp:lineTo x="897" y="20647"/>
+                <wp:lineTo x="2152" y="21292"/>
+                <wp:lineTo x="6636" y="21292"/>
+                <wp:lineTo x="9147" y="20647"/>
+                <wp:lineTo x="12196" y="18066"/>
+                <wp:lineTo x="12017" y="17205"/>
+                <wp:lineTo x="21343" y="16345"/>
+                <wp:lineTo x="21343" y="7097"/>
+                <wp:lineTo x="12375" y="6452"/>
+                <wp:lineTo x="7174" y="3441"/>
+                <wp:lineTo x="3946" y="0"/>
+                <wp:lineTo x="359" y="0"/>
+              </wp:wrapPolygon>
+            </wp:wrapTight>
+            <wp:docPr id="1367110560" name="Imagen 2"/>
+            <wp:cNvGraphicFramePr>
+              <a:graphicFrameLocks xmlns:a="http://schemas.openxmlformats.org/drawingml/2006/main" noChangeAspect="1"/>
+            </wp:cNvGraphicFramePr>
+            <a:graphic xmlns:a="http://schemas.openxmlformats.org/drawingml/2006/main">
+              <a:graphicData uri="http://schemas.openxmlformats.org/drawingml/2006/picture">
+                <pic:pic xmlns:pic="http://schemas.openxmlformats.org/drawingml/2006/picture">
+                  <pic:nvPicPr>
+                    <pic:cNvPr id="0" name="Picture 2"/>
+                    <pic:cNvPicPr>
+                      <a:picLocks noChangeAspect="1" noChangeArrowheads="1"/>
+                    </pic:cNvPicPr>
+                  </pic:nvPicPr>
+                  <pic:blipFill>
+                    <a:blip r:embed="rId19">
+                      <a:extLst>
+                        <a:ext uri="{28A0092B-C50C-407E-A947-70E740481C1C}">
+                          <a14:useLocalDpi xmlns:a14="http://schemas.microsoft.com/office/drawing/2010/main" val="0"/>
+                        </a:ext>
+                      </a:extLst>
+                    </a:blip>
+                    <a:srcRect/>
+                    <a:stretch>
+                      <a:fillRect/>
+                    </a:stretch>
+                  </pic:blipFill>
+                  <pic:spPr bwMode="auto">
+                    <a:xfrm>
+                      <a:off x="0" y="0"/>
+                      <a:ext cx="2294255" cy="1913255"/>
+                    </a:xfrm>
+                    <a:prstGeom prst="rect">
+                      <a:avLst/>
+                    </a:prstGeom>
+                    <a:noFill/>
+                    <a:ln>
+                      <a:noFill/>
+                    </a:ln>
+                  </pic:spPr>
+                </pic:pic>
+              </a:graphicData>
+            </a:graphic>
+          </wp:anchor>
+        </w:drawing>
+      </w:r>
+    </w:p>
+    <w:p/>
+    <w:p>
+      <w:pPr>
+        <w:pStyle w:val="Textoindependiente"/>
+        <w:tabs>
+          <w:tab w:val="left" w:pos="3492"/>
+        </w:tabs>
+        <w:ind w:left="0" w:firstLine="0"/>
+        <w:jc w:val="left"/>
+      </w:pPr>
+      <w:r>
+        <w:tab/>
+      </w:r>
+    </w:p>
+    <w:p>
+      <w:pPr>
+        <w:pStyle w:val="Textoindependiente"/>
+        <w:tabs>
+          <w:tab w:val="left" w:pos="3492"/>
+        </w:tabs>
+        <w:ind w:left="0" w:firstLine="0"/>
+        <w:jc w:val="left"/>
+      </w:pPr>
+      <w:r>
+        <w:rPr>
+          <w:noProof/>
+        </w:rPr>
+        <mc:AlternateContent>
+          <mc:Choice Requires="wps">
+            <w:drawing>
+              <wp:anchor distT="45720" distB="45720" distL="114300" distR="114300" simplePos="0" relativeHeight="251671552" behindDoc="0" locked="0" layoutInCell="1" allowOverlap="1" wp14:anchorId="79990BF7" wp14:editId="371FC769">
+                <wp:simplePos x="0" y="0"/>
+                <wp:positionH relativeFrom="column">
+                  <wp:posOffset>2547620</wp:posOffset>
+                </wp:positionH>
+                <wp:positionV relativeFrom="paragraph">
+                  <wp:posOffset>35560</wp:posOffset>
+                </wp:positionV>
+                <wp:extent cx="2895600" cy="937260"/>
+                <wp:effectExtent l="0" t="0" r="19050" b="15240"/>
+                <wp:wrapSquare wrapText="bothSides"/>
+                <wp:docPr id="217" name="Cuadro de texto 2"/>
+                <wp:cNvGraphicFramePr>
+                  <a:graphicFrameLocks xmlns:a="http://schemas.openxmlformats.org/drawingml/2006/main"/>
+                </wp:cNvGraphicFramePr>
+                <a:graphic xmlns:a="http://schemas.openxmlformats.org/drawingml/2006/main">
+                  <a:graphicData uri="http://schemas.microsoft.com/office/word/2010/wordprocessingShape">
+                    <wps:wsp>
+                      <wps:cNvSpPr txBox="1">
+                        <a:spLocks noChangeArrowheads="1"/>
+                      </wps:cNvSpPr>
+                      <wps:spPr bwMode="auto">
+                        <a:xfrm>
+                          <a:off x="0" y="0"/>
+                          <a:ext cx="2895600" cy="937260"/>
+                        </a:xfrm>
+                        <a:prstGeom prst="rect">
+                          <a:avLst/>
+                        </a:prstGeom>
+                        <a:solidFill>
+                          <a:srgbClr val="FFFFFF"/>
+                        </a:solidFill>
+                        <a:ln w="9525">
+                          <a:solidFill>
+                            <a:srgbClr val="000000"/>
+                          </a:solidFill>
+                          <a:miter lim="800000"/>
+                          <a:headEnd/>
+                          <a:tailEnd/>
+                        </a:ln>
+                      </wps:spPr>
+                      <wps:txbx>
+                        <w:txbxContent>
+                          <w:p>
+                            <w:pPr>
+                              <w:rPr>
+                                <w:lang w:val="es-MX"/>
+                              </w:rPr>
+                            </w:pPr>
+                            <w:r>
+                              <w:rPr>
+                                <w:lang w:val="es-MX"/>
+                              </w:rPr>
+                              <w:t xml:space="preserve">La tabla </w:t>
+                            </w:r>
+                            <w:r>
+                              <w:rPr>
+                                <w:b/>
+                                <w:bCs/>
+                                <w:lang w:val="es-MX"/>
+                              </w:rPr>
+                              <w:t xml:space="preserve">TIPO DE VENTA </w:t>
+                            </w:r>
+                            <w:r>
+                              <w:rPr>
+                                <w:lang w:val="es-MX"/>
+                              </w:rPr>
+                              <w:t>indica cómo se realiza cada venta según el canal por donde se efectúe la misma. Contiene un ID que identifica cada tipo de venta, y un nombre con el cual está asociado cada una.</w:t>
+                            </w:r>
+                          </w:p>
+                          <w:p/>
+                        </w:txbxContent>
+                      </wps:txbx>
+                      <wps:bodyPr rot="0" vert="horz" wrap="square" lIns="91440" tIns="45720" rIns="91440" bIns="45720" anchor="t" anchorCtr="0">
+                        <a:noAutofit/>
+                      </wps:bodyPr>
+                    </wps:wsp>
+                  </a:graphicData>
+                </a:graphic>
+                <wp14:sizeRelH relativeFrom="margin">
+                  <wp14:pctWidth>0</wp14:pctWidth>
+                </wp14:sizeRelH>
+                <wp14:sizeRelV relativeFrom="margin">
+                  <wp14:pctHeight>0</wp14:pctHeight>
+                </wp14:sizeRelV>
+              </wp:anchor>
+            </w:drawing>
+          </mc:Choice>
+          <mc:Fallback>
+            <w:pict>
+              <v:shapetype w14:anchorId="79990BF7" id="_x0000_t202" coordsize="21600,21600" o:spt="202" path="m,l,21600r21600,l21600,xe">
+                <v:stroke joinstyle="miter"/>
+                <v:path gradientshapeok="t" o:connecttype="rect"/>
+              </v:shapetype>
+              <v:shape id="Cuadro de texto 2" o:spid="_x0000_s1026" type="#_x0000_t202" style="position:absolute;margin-left:200.6pt;margin-top:2.8pt;width:228pt;height:73.8pt;z-index:251671552;visibility:visible;mso-wrap-style:square;mso-width-percent:0;mso-height-percent:0;mso-wrap-distance-left:9pt;mso-wrap-distance-top:3.6pt;mso-wrap-distance-right:9pt;mso-wrap-distance-bottom:3.6pt;mso-position-horizontal:absolute;mso-position-horizontal-relative:text;mso-position-vertical:absolute;mso-position-vertical-relative:text;mso-width-percent:0;mso-height-percent:0;mso-width-relative:margin;mso-height-relative:margin;v-text-anchor:top" o:gfxdata="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">
+                <v:textbox>
+                  <w:txbxContent>
+                    <w:p>
+                      <w:pPr>
+                        <w:rPr>
+                          <w:lang w:val="es-MX"/>
+                        </w:rPr>
+                      </w:pPr>
+                      <w:r>
+                        <w:rPr>
+                          <w:lang w:val="es-MX"/>
+                        </w:rPr>
+                        <w:t xml:space="preserve">La tabla </w:t>
+                      </w:r>
+                      <w:r>
+                        <w:rPr>
+                          <w:b/>
+                          <w:bCs/>
+                          <w:lang w:val="es-MX"/>
+                        </w:rPr>
+                        <w:t xml:space="preserve">TIPO DE VENTA </w:t>
+                      </w:r>
+                      <w:r>
+                        <w:rPr>
+                          <w:lang w:val="es-MX"/>
+                        </w:rPr>
+                        <w:t>indica cómo se realiza cada venta según el canal por donde se efectúe la misma. Contiene un ID que identifica cada tipo de venta, y un nombre con el cual está asociado cada una.</w:t>
+                      </w:r>
+                    </w:p>
+                    <w:p/>
+                  </w:txbxContent>
+                </v:textbox>
+                <w10:wrap type="square"/>
+              </v:shape>
+            </w:pict>
+          </mc:Fallback>
+        </mc:AlternateContent>
+      </w:r>
+    </w:p>
+    <w:p>
+      <w:pPr>
+        <w:pStyle w:val="Textoindependiente"/>
+        <w:tabs>
+          <w:tab w:val="left" w:pos="3492"/>
+        </w:tabs>
+        <w:ind w:left="0" w:firstLine="0"/>
+        <w:jc w:val="left"/>
+      </w:pPr>
+    </w:p>
+    <w:p>
+      <w:pPr>
+        <w:pStyle w:val="Textoindependiente"/>
+        <w:ind w:left="0" w:firstLine="0"/>
+        <w:jc w:val="left"/>
+      </w:pPr>
+      <w:r>
+        <w:rPr>
+          <w:noProof/>
+        </w:rPr>
+        <mc:AlternateContent>
+          <mc:Choice Requires="wps">
+            <w:drawing>
+              <wp:anchor distT="45720" distB="45720" distL="114300" distR="114300" simplePos="0" relativeHeight="251680768" behindDoc="0" locked="0" layoutInCell="1" allowOverlap="1" wp14:anchorId="385F1312" wp14:editId="3B5326C8">
+                <wp:simplePos x="0" y="0"/>
+                <wp:positionH relativeFrom="column">
+                  <wp:posOffset>2596515</wp:posOffset>
+                </wp:positionH>
+                <wp:positionV relativeFrom="paragraph">
+                  <wp:posOffset>1897380</wp:posOffset>
+                </wp:positionV>
+                <wp:extent cx="2895600" cy="937260"/>
+                <wp:effectExtent l="0" t="0" r="19050" b="15240"/>
+                <wp:wrapSquare wrapText="bothSides"/>
+                <wp:docPr id="1363485201" name="Cuadro de texto 2"/>
+                <wp:cNvGraphicFramePr>
+                  <a:graphicFrameLocks xmlns:a="http://schemas.openxmlformats.org/drawingml/2006/main"/>
+                </wp:cNvGraphicFramePr>
+                <a:graphic xmlns:a="http://schemas.openxmlformats.org/drawingml/2006/main">
+                  <a:graphicData uri="http://schemas.microsoft.com/office/word/2010/wordprocessingShape">
+                    <wps:wsp>
+                      <wps:cNvSpPr txBox="1">
+                        <a:spLocks noChangeArrowheads="1"/>
+                      </wps:cNvSpPr>
+                      <wps:spPr bwMode="auto">
+                        <a:xfrm>
+                          <a:off x="0" y="0"/>
+                          <a:ext cx="2895600" cy="937260"/>
+                        </a:xfrm>
+                        <a:prstGeom prst="rect">
+                          <a:avLst/>
+                        </a:prstGeom>
+                        <a:solidFill>
+                          <a:srgbClr val="FFFFFF"/>
+                        </a:solidFill>
+                        <a:ln w="9525">
+                          <a:solidFill>
+                            <a:srgbClr val="000000"/>
+                          </a:solidFill>
+                          <a:miter lim="800000"/>
+                          <a:headEnd/>
+                          <a:tailEnd/>
+                        </a:ln>
+                      </wps:spPr>
+                      <wps:txbx>
+                        <w:txbxContent>
+                          <w:p>
+                            <w:pPr>
+                              <w:rPr>
+                                <w:lang w:val="es-MX"/>
+                              </w:rPr>
+                            </w:pPr>
+                            <w:r>
+                              <w:rPr>
+                                <w:lang w:val="es-MX"/>
+                              </w:rPr>
+                              <w:t xml:space="preserve">La tabla </w:t>
+                            </w:r>
+                            <w:r>
+                              <w:rPr>
+                                <w:b/>
+                                <w:bCs/>
+                                <w:lang w:val="es-MX"/>
+                              </w:rPr>
+                              <w:t xml:space="preserve">VENDEDOR </w:t>
+                            </w:r>
+                            <w:r>
+                              <w:rPr>
+                                <w:lang w:val="es-MX"/>
+                              </w:rPr>
+                              <w:t>contiene los datos de los vendedores que comercializan los productos Adidas. Incluye un ID para cada vendedor, su nombre y una imagen.</w:t>
+                            </w:r>
+                          </w:p>
+                          <w:p>
+                            <w:pPr>
+                              <w:rPr>
+                                <w:lang w:val="es-MX"/>
+                              </w:rPr>
+                            </w:pPr>
+                          </w:p>
+                        </w:txbxContent>
+                      </wps:txbx>
+                      <wps:bodyPr rot="0" vert="horz" wrap="square" lIns="91440" tIns="45720" rIns="91440" bIns="45720" anchor="t" anchorCtr="0">
+                        <a:noAutofit/>
+                      </wps:bodyPr>
+                    </wps:wsp>
+                  </a:graphicData>
+                </a:graphic>
+                <wp14:sizeRelH relativeFrom="margin">
+                  <wp14:pctWidth>0</wp14:pctWidth>
+                </wp14:sizeRelH>
+                <wp14:sizeRelV relativeFrom="margin">
+                  <wp14:pctHeight>0</wp14:pctHeight>
+                </wp14:sizeRelV>
+              </wp:anchor>
+            </w:drawing>
+          </mc:Choice>
+          <mc:Fallback>
+            <w:pict>
+              <v:shape w14:anchorId="385F1312" id="_x0000_s1027" type="#_x0000_t202" style="position:absolute;margin-left:204.45pt;margin-top:149.4pt;width:228pt;height:73.8pt;z-index:251680768;visibility:visible;mso-wrap-style:square;mso-width-percent:0;mso-height-percent:0;mso-wrap-distance-left:9pt;mso-wrap-distance-top:3.6pt;mso-wrap-distance-right:9pt;mso-wrap-distance-bottom:3.6pt;mso-position-horizontal:absolute;mso-position-horizontal-relative:text;mso-position-vertical:absolute;mso-position-vertical-relative:text;mso-width-percent:0;mso-height-percent:0;mso-width-relative:margin;mso-height-relative:margin;v-text-anchor:top" o:gfxdata="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">
+                <v:textbox>
+                  <w:txbxContent>
+                    <w:p>
+                      <w:pPr>
+                        <w:rPr>
+                          <w:lang w:val="es-MX"/>
+                        </w:rPr>
+                      </w:pPr>
+                      <w:r>
+                        <w:rPr>
+                          <w:lang w:val="es-MX"/>
+                        </w:rPr>
+                        <w:t xml:space="preserve">La tabla </w:t>
+                      </w:r>
+                      <w:r>
+                        <w:rPr>
+                          <w:b/>
+                          <w:bCs/>
+                          <w:lang w:val="es-MX"/>
+                        </w:rPr>
+                        <w:t xml:space="preserve">VENDEDOR </w:t>
+                      </w:r>
+                      <w:r>
+                        <w:rPr>
+                          <w:lang w:val="es-MX"/>
+                        </w:rPr>
+                        <w:t>contiene los datos de los vendedores que comercializan los productos Adidas. Incluye un ID para cada vendedor, su nombre y una imagen.</w:t>
+                      </w:r>
+                    </w:p>
+                    <w:p>
+                      <w:pPr>
+                        <w:rPr>
+                          <w:lang w:val="es-MX"/>
+                        </w:rPr>
+                      </w:pPr>
+                    </w:p>
+                  </w:txbxContent>
+                </v:textbox>
+                <w10:wrap type="square"/>
+              </v:shape>
+            </w:pict>
+          </mc:Fallback>
+        </mc:AlternateContent>
+      </w:r>
+      <w:r>
+        <w:rPr>
+          <w:noProof/>
+        </w:rPr>
+        <w:drawing>
+          <wp:anchor distT="0" distB="0" distL="114300" distR="114300" simplePos="0" relativeHeight="251654144" behindDoc="1" locked="0" layoutInCell="1" allowOverlap="1" wp14:anchorId="39215736" wp14:editId="3F6295D9">
+            <wp:simplePos x="0" y="0"/>
+            <wp:positionH relativeFrom="margin">
+              <wp:posOffset>-312420</wp:posOffset>
+            </wp:positionH>
+            <wp:positionV relativeFrom="paragraph">
+              <wp:posOffset>1307465</wp:posOffset>
             </wp:positionV>
             <wp:extent cx="2294255" cy="2531745"/>
             <wp:effectExtent l="0" t="0" r="0" b="1905"/>
@@ -7905,7 +8327,7 @@
                     </pic:cNvPicPr>
                   </pic:nvPicPr>
                   <pic:blipFill>
-                    <a:blip r:embed="rId19">
+                    <a:blip r:embed="rId20">
                       <a:extLst>
                         <a:ext uri="{28A0092B-C50C-407E-A947-70E740481C1C}">
                           <a14:useLocalDpi xmlns:a14="http://schemas.microsoft.com/office/drawing/2010/main" val="0"/>
@@ -7936,17 +8358,53 @@
           </wp:anchor>
         </w:drawing>
       </w:r>
-    </w:p>
-    <w:p>
+      <w:r>
+        <w:br w:type="column"/>
+      </w:r>
       <w:r>
         <w:rPr>
           <w:noProof/>
         </w:rPr>
+        <w:lastRenderedPageBreak/>
         <w:drawing>
-          <wp:inline distT="0" distB="0" distL="0" distR="0" wp14:anchorId="241D74A1" wp14:editId="5E12DECC">
+          <wp:anchor distT="0" distB="0" distL="114300" distR="114300" simplePos="0" relativeHeight="251668480" behindDoc="1" locked="0" layoutInCell="1" allowOverlap="1" wp14:anchorId="502D3305" wp14:editId="412273EC">
+            <wp:simplePos x="0" y="0"/>
+            <wp:positionH relativeFrom="column">
+              <wp:posOffset>-149860</wp:posOffset>
+            </wp:positionH>
+            <wp:positionV relativeFrom="paragraph">
+              <wp:posOffset>99060</wp:posOffset>
+            </wp:positionV>
             <wp:extent cx="2294255" cy="1913255"/>
             <wp:effectExtent l="0" t="0" r="0" b="0"/>
-            <wp:docPr id="1367110560" name="Imagen 2"/>
+            <wp:wrapTight wrapText="bothSides">
+              <wp:wrapPolygon edited="0">
+                <wp:start x="359" y="0"/>
+                <wp:lineTo x="359" y="2581"/>
+                <wp:lineTo x="717" y="3441"/>
+                <wp:lineTo x="1614" y="3441"/>
+                <wp:lineTo x="0" y="4516"/>
+                <wp:lineTo x="0" y="9678"/>
+                <wp:lineTo x="11120" y="10323"/>
+                <wp:lineTo x="11120" y="13764"/>
+                <wp:lineTo x="3228" y="14625"/>
+                <wp:lineTo x="0" y="15700"/>
+                <wp:lineTo x="0" y="19571"/>
+                <wp:lineTo x="897" y="20647"/>
+                <wp:lineTo x="2152" y="21292"/>
+                <wp:lineTo x="6636" y="21292"/>
+                <wp:lineTo x="9147" y="20647"/>
+                <wp:lineTo x="12196" y="18066"/>
+                <wp:lineTo x="12017" y="17205"/>
+                <wp:lineTo x="21343" y="16345"/>
+                <wp:lineTo x="21343" y="7097"/>
+                <wp:lineTo x="12375" y="6452"/>
+                <wp:lineTo x="7174" y="3441"/>
+                <wp:lineTo x="3946" y="0"/>
+                <wp:lineTo x="359" y="0"/>
+              </wp:wrapPolygon>
+            </wp:wrapTight>
+            <wp:docPr id="1345603274" name="Imagen 4"/>
             <wp:cNvGraphicFramePr>
               <a:graphicFrameLocks xmlns:a="http://schemas.openxmlformats.org/drawingml/2006/main" noChangeAspect="1"/>
             </wp:cNvGraphicFramePr>
@@ -7954,13 +8412,13 @@
               <a:graphicData uri="http://schemas.openxmlformats.org/drawingml/2006/picture">
                 <pic:pic xmlns:pic="http://schemas.openxmlformats.org/drawingml/2006/picture">
                   <pic:nvPicPr>
-                    <pic:cNvPr id="0" name="Picture 2"/>
+                    <pic:cNvPr id="0" name="Picture 4"/>
                     <pic:cNvPicPr>
                       <a:picLocks noChangeAspect="1" noChangeArrowheads="1"/>
                     </pic:cNvPicPr>
                   </pic:nvPicPr>
                   <pic:blipFill>
-                    <a:blip r:embed="rId20">
+                    <a:blip r:embed="rId21">
                       <a:extLst>
                         <a:ext uri="{28A0092B-C50C-407E-A947-70E740481C1C}">
                           <a14:useLocalDpi xmlns:a14="http://schemas.microsoft.com/office/drawing/2010/main" val="0"/>
@@ -7988,29 +8446,20 @@
                 </pic:pic>
               </a:graphicData>
             </a:graphic>
-          </wp:inline>
+          </wp:anchor>
         </w:drawing>
       </w:r>
     </w:p>
     <w:p>
       <w:pPr>
         <w:pStyle w:val="Textoindependiente"/>
-        <w:tabs>
-          <w:tab w:val="left" w:pos="3492"/>
-        </w:tabs>
         <w:ind w:left="0" w:firstLine="0"/>
         <w:jc w:val="left"/>
       </w:pPr>
-      <w:r>
-        <w:tab/>
-      </w:r>
-    </w:p>
-    <w:p>
-      <w:pPr>
-        <w:pStyle w:val="Textoindependiente"/>
-        <w:tabs>
-          <w:tab w:val="left" w:pos="3492"/>
-        </w:tabs>
+    </w:p>
+    <w:p>
+      <w:pPr>
+        <w:pStyle w:val="Textoindependiente"/>
         <w:ind w:left="0" w:firstLine="0"/>
         <w:jc w:val="left"/>
       </w:pPr>
@@ -8018,18 +8467,8 @@
     <w:p>
       <w:pPr>
         <w:pStyle w:val="Textoindependiente"/>
-        <w:tabs>
-          <w:tab w:val="left" w:pos="3492"/>
-        </w:tabs>
         <w:ind w:left="0" w:firstLine="0"/>
         <w:jc w:val="left"/>
-      </w:pPr>
-    </w:p>
-    <w:p>
-      <w:pPr>
-        <w:pStyle w:val="Textoindependiente"/>
-        <w:ind w:left="0" w:firstLine="0"/>
-        <w:jc w:val="left"/>
         <w:rPr>
           <w:rFonts w:ascii="Tahoma"/>
           <w:b/>
@@ -8039,19 +8478,237 @@
         <w:rPr>
           <w:noProof/>
         </w:rPr>
+        <mc:AlternateContent>
+          <mc:Choice Requires="wps">
+            <w:drawing>
+              <wp:anchor distT="45720" distB="45720" distL="114300" distR="114300" simplePos="0" relativeHeight="251686912" behindDoc="0" locked="0" layoutInCell="1" allowOverlap="1" wp14:anchorId="5ABBFBAA" wp14:editId="77A438D1">
+                <wp:simplePos x="0" y="0"/>
+                <wp:positionH relativeFrom="margin">
+                  <wp:align>right</wp:align>
+                </wp:positionH>
+                <wp:positionV relativeFrom="paragraph">
+                  <wp:posOffset>107950</wp:posOffset>
+                </wp:positionV>
+                <wp:extent cx="2895600" cy="937260"/>
+                <wp:effectExtent l="0" t="0" r="19050" b="15240"/>
+                <wp:wrapSquare wrapText="bothSides"/>
+                <wp:docPr id="582357701" name="Cuadro de texto 2"/>
+                <wp:cNvGraphicFramePr>
+                  <a:graphicFrameLocks xmlns:a="http://schemas.openxmlformats.org/drawingml/2006/main"/>
+                </wp:cNvGraphicFramePr>
+                <a:graphic xmlns:a="http://schemas.openxmlformats.org/drawingml/2006/main">
+                  <a:graphicData uri="http://schemas.microsoft.com/office/word/2010/wordprocessingShape">
+                    <wps:wsp>
+                      <wps:cNvSpPr txBox="1">
+                        <a:spLocks noChangeArrowheads="1"/>
+                      </wps:cNvSpPr>
+                      <wps:spPr bwMode="auto">
+                        <a:xfrm>
+                          <a:off x="0" y="0"/>
+                          <a:ext cx="2895600" cy="937260"/>
+                        </a:xfrm>
+                        <a:prstGeom prst="rect">
+                          <a:avLst/>
+                        </a:prstGeom>
+                        <a:solidFill>
+                          <a:srgbClr val="FFFFFF"/>
+                        </a:solidFill>
+                        <a:ln w="9525">
+                          <a:solidFill>
+                            <a:srgbClr val="000000"/>
+                          </a:solidFill>
+                          <a:miter lim="800000"/>
+                          <a:headEnd/>
+                          <a:tailEnd/>
+                        </a:ln>
+                      </wps:spPr>
+                      <wps:txbx>
+                        <w:txbxContent>
+                          <w:p>
+                            <w:pPr>
+                              <w:rPr>
+                                <w:lang w:val="es-MX"/>
+                              </w:rPr>
+                            </w:pPr>
+                            <w:r>
+                              <w:rPr>
+                                <w:lang w:val="es-MX"/>
+                              </w:rPr>
+                              <w:t xml:space="preserve">La tabla </w:t>
+                            </w:r>
+                            <w:r>
+                              <w:rPr>
+                                <w:b/>
+                                <w:bCs/>
+                                <w:lang w:val="es-MX"/>
+                              </w:rPr>
+                              <w:t xml:space="preserve">REGION </w:t>
+                            </w:r>
+                            <w:r>
+                              <w:rPr>
+                                <w:lang w:val="es-MX"/>
+                              </w:rPr>
+                              <w:t xml:space="preserve">indica las regiones donde se efectúan las ventas. Contiene un ID para identificar cada región y los nombres de </w:t>
+                            </w:r>
+                            <w:proofErr w:type="gramStart"/>
+                            <w:r>
+                              <w:rPr>
+                                <w:lang w:val="es-MX"/>
+                              </w:rPr>
+                              <w:t>los mismos</w:t>
+                            </w:r>
+                            <w:proofErr w:type="gramEnd"/>
+                            <w:r>
+                              <w:rPr>
+                                <w:lang w:val="es-MX"/>
+                              </w:rPr>
+                              <w:t>.</w:t>
+                            </w:r>
+                          </w:p>
+                          <w:p>
+                            <w:pPr>
+                              <w:rPr>
+                                <w:lang w:val="es-MX"/>
+                              </w:rPr>
+                            </w:pPr>
+                          </w:p>
+                        </w:txbxContent>
+                      </wps:txbx>
+                      <wps:bodyPr rot="0" vert="horz" wrap="square" lIns="91440" tIns="45720" rIns="91440" bIns="45720" anchor="t" anchorCtr="0">
+                        <a:noAutofit/>
+                      </wps:bodyPr>
+                    </wps:wsp>
+                  </a:graphicData>
+                </a:graphic>
+                <wp14:sizeRelH relativeFrom="margin">
+                  <wp14:pctWidth>0</wp14:pctWidth>
+                </wp14:sizeRelH>
+                <wp14:sizeRelV relativeFrom="margin">
+                  <wp14:pctHeight>0</wp14:pctHeight>
+                </wp14:sizeRelV>
+              </wp:anchor>
+            </w:drawing>
+          </mc:Choice>
+          <mc:Fallback>
+            <w:pict>
+              <v:shape w14:anchorId="5ABBFBAA" id="_x0000_s1028" type="#_x0000_t202" style="position:absolute;margin-left:176.8pt;margin-top:8.5pt;width:228pt;height:73.8pt;z-index:251686912;visibility:visible;mso-wrap-style:square;mso-width-percent:0;mso-height-percent:0;mso-wrap-distance-left:9pt;mso-wrap-distance-top:3.6pt;mso-wrap-distance-right:9pt;mso-wrap-distance-bottom:3.6pt;mso-position-horizontal:right;mso-position-horizontal-relative:margin;mso-position-vertical:absolute;mso-position-vertical-relative:text;mso-width-percent:0;mso-height-percent:0;mso-width-relative:margin;mso-height-relative:margin;v-text-anchor:top" o:gfxdata="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">
+                <v:textbox>
+                  <w:txbxContent>
+                    <w:p>
+                      <w:pPr>
+                        <w:rPr>
+                          <w:lang w:val="es-MX"/>
+                        </w:rPr>
+                      </w:pPr>
+                      <w:r>
+                        <w:rPr>
+                          <w:lang w:val="es-MX"/>
+                        </w:rPr>
+                        <w:t xml:space="preserve">La tabla </w:t>
+                      </w:r>
+                      <w:r>
+                        <w:rPr>
+                          <w:b/>
+                          <w:bCs/>
+                          <w:lang w:val="es-MX"/>
+                        </w:rPr>
+                        <w:t xml:space="preserve">REGION </w:t>
+                      </w:r>
+                      <w:r>
+                        <w:rPr>
+                          <w:lang w:val="es-MX"/>
+                        </w:rPr>
+                        <w:t xml:space="preserve">indica las regiones donde se efectúan las ventas. Contiene un ID para identificar cada región y los nombres de </w:t>
+                      </w:r>
+                      <w:proofErr w:type="gramStart"/>
+                      <w:r>
+                        <w:rPr>
+                          <w:lang w:val="es-MX"/>
+                        </w:rPr>
+                        <w:t>los mismos</w:t>
+                      </w:r>
+                      <w:proofErr w:type="gramEnd"/>
+                      <w:r>
+                        <w:rPr>
+                          <w:lang w:val="es-MX"/>
+                        </w:rPr>
+                        <w:t>.</w:t>
+                      </w:r>
+                    </w:p>
+                    <w:p>
+                      <w:pPr>
+                        <w:rPr>
+                          <w:lang w:val="es-MX"/>
+                        </w:rPr>
+                      </w:pPr>
+                    </w:p>
+                  </w:txbxContent>
+                </v:textbox>
+                <w10:wrap type="square" anchorx="margin"/>
+              </v:shape>
+            </w:pict>
+          </mc:Fallback>
+        </mc:AlternateContent>
+      </w:r>
+    </w:p>
+    <w:p>
+      <w:pPr>
+        <w:pStyle w:val="Textoindependiente"/>
+        <w:spacing w:before="152" w:line="256" w:lineRule="auto"/>
+        <w:ind w:right="163"/>
+      </w:pPr>
+    </w:p>
+    <w:p>
+      <w:pPr>
+        <w:pStyle w:val="Textoindependiente"/>
+        <w:spacing w:before="152" w:line="256" w:lineRule="auto"/>
+        <w:ind w:right="163"/>
+      </w:pPr>
+    </w:p>
+    <w:p>
+      <w:pPr>
+        <w:pStyle w:val="Textoindependiente"/>
+        <w:spacing w:before="152" w:line="256" w:lineRule="auto"/>
+        <w:ind w:right="163"/>
+      </w:pPr>
+    </w:p>
+    <w:p>
+      <w:pPr>
+        <w:pStyle w:val="Textoindependiente"/>
+        <w:spacing w:before="152" w:line="256" w:lineRule="auto"/>
+        <w:ind w:right="163"/>
+      </w:pPr>
+    </w:p>
+    <w:p>
+      <w:pPr>
+        <w:pStyle w:val="Textoindependiente"/>
+        <w:spacing w:before="152" w:line="256" w:lineRule="auto"/>
+        <w:ind w:right="163"/>
+      </w:pPr>
+    </w:p>
+    <w:p>
+      <w:pPr>
+        <w:pStyle w:val="Textoindependiente"/>
+        <w:spacing w:before="152" w:line="256" w:lineRule="auto"/>
+        <w:ind w:right="163"/>
+      </w:pPr>
+      <w:r>
+        <w:rPr>
+          <w:noProof/>
+        </w:rPr>
         <w:drawing>
-          <wp:anchor distT="0" distB="0" distL="114300" distR="114300" simplePos="0" relativeHeight="251655168" behindDoc="1" locked="0" layoutInCell="1" allowOverlap="1" wp14:anchorId="24F579E9" wp14:editId="136D8BD9">
+          <wp:anchor distT="0" distB="0" distL="114300" distR="114300" simplePos="0" relativeHeight="251659264" behindDoc="1" locked="0" layoutInCell="1" allowOverlap="1" wp14:anchorId="04334A79" wp14:editId="2B08D237">
             <wp:simplePos x="0" y="0"/>
-            <wp:positionH relativeFrom="column">
-              <wp:posOffset>2874010</wp:posOffset>
+            <wp:positionH relativeFrom="margin">
+              <wp:posOffset>-144780</wp:posOffset>
             </wp:positionH>
             <wp:positionV relativeFrom="paragraph">
-              <wp:posOffset>98425</wp:posOffset>
+              <wp:posOffset>112395</wp:posOffset>
             </wp:positionV>
-            <wp:extent cx="2328545" cy="1913255"/>
+            <wp:extent cx="2294255" cy="1913255"/>
             <wp:effectExtent l="0" t="0" r="0" b="0"/>
             <wp:wrapNone/>
-            <wp:docPr id="1898504091" name="Imagen 3"/>
+            <wp:docPr id="545059956" name="Imagen 12"/>
             <wp:cNvGraphicFramePr>
               <a:graphicFrameLocks xmlns:a="http://schemas.openxmlformats.org/drawingml/2006/main" noChangeAspect="1"/>
             </wp:cNvGraphicFramePr>
@@ -8059,60 +8716,7 @@
               <a:graphicData uri="http://schemas.openxmlformats.org/drawingml/2006/picture">
                 <pic:pic xmlns:pic="http://schemas.openxmlformats.org/drawingml/2006/picture">
                   <pic:nvPicPr>
-                    <pic:cNvPr id="0" name="Picture 3"/>
-                    <pic:cNvPicPr>
-                      <a:picLocks noChangeAspect="1" noChangeArrowheads="1"/>
-                    </pic:cNvPicPr>
-                  </pic:nvPicPr>
-                  <pic:blipFill>
-                    <a:blip r:embed="rId21">
-                      <a:extLst>
-                        <a:ext uri="{28A0092B-C50C-407E-A947-70E740481C1C}">
-                          <a14:useLocalDpi xmlns:a14="http://schemas.microsoft.com/office/drawing/2010/main" val="0"/>
-                        </a:ext>
-                      </a:extLst>
-                    </a:blip>
-                    <a:srcRect/>
-                    <a:stretch>
-                      <a:fillRect/>
-                    </a:stretch>
-                  </pic:blipFill>
-                  <pic:spPr bwMode="auto">
-                    <a:xfrm>
-                      <a:off x="0" y="0"/>
-                      <a:ext cx="2328545" cy="1913255"/>
-                    </a:xfrm>
-                    <a:prstGeom prst="rect">
-                      <a:avLst/>
-                    </a:prstGeom>
-                    <a:noFill/>
-                    <a:ln>
-                      <a:noFill/>
-                    </a:ln>
-                  </pic:spPr>
-                </pic:pic>
-              </a:graphicData>
-            </a:graphic>
-          </wp:anchor>
-        </w:drawing>
-      </w:r>
-      <w:r>
-        <w:rPr>
-          <w:noProof/>
-        </w:rPr>
-        <w:drawing>
-          <wp:inline distT="0" distB="0" distL="0" distR="0" wp14:anchorId="502D3305" wp14:editId="3A236A5B">
-            <wp:extent cx="2294255" cy="1913255"/>
-            <wp:effectExtent l="0" t="0" r="0" b="0"/>
-            <wp:docPr id="1345603274" name="Imagen 4"/>
-            <wp:cNvGraphicFramePr>
-              <a:graphicFrameLocks xmlns:a="http://schemas.openxmlformats.org/drawingml/2006/main" noChangeAspect="1"/>
-            </wp:cNvGraphicFramePr>
-            <a:graphic xmlns:a="http://schemas.openxmlformats.org/drawingml/2006/main">
-              <a:graphicData uri="http://schemas.openxmlformats.org/drawingml/2006/picture">
-                <pic:pic xmlns:pic="http://schemas.openxmlformats.org/drawingml/2006/picture">
-                  <pic:nvPicPr>
-                    <pic:cNvPr id="0" name="Picture 4"/>
+                    <pic:cNvPr id="0" name="Picture 12"/>
                     <pic:cNvPicPr>
                       <a:picLocks noChangeAspect="1" noChangeArrowheads="1"/>
                     </pic:cNvPicPr>
@@ -8146,12 +8750,16 @@
                 </pic:pic>
               </a:graphicData>
             </a:graphic>
-          </wp:inline>
+          </wp:anchor>
         </w:drawing>
       </w:r>
-      <w:r>
-        <w:br w:type="column"/>
-      </w:r>
+    </w:p>
+    <w:p>
+      <w:pPr>
+        <w:pStyle w:val="Textoindependiente"/>
+        <w:spacing w:before="152" w:line="256" w:lineRule="auto"/>
+        <w:ind w:left="0" w:right="163" w:firstLine="0"/>
+      </w:pPr>
     </w:p>
     <w:p>
       <w:pPr>
@@ -8159,6 +8767,142 @@
         <w:spacing w:before="152" w:line="256" w:lineRule="auto"/>
         <w:ind w:right="163"/>
       </w:pPr>
+      <w:r>
+        <w:rPr>
+          <w:noProof/>
+        </w:rPr>
+        <mc:AlternateContent>
+          <mc:Choice Requires="wps">
+            <w:drawing>
+              <wp:anchor distT="45720" distB="45720" distL="114300" distR="114300" simplePos="0" relativeHeight="251684864" behindDoc="0" locked="0" layoutInCell="1" allowOverlap="1" wp14:anchorId="48007443" wp14:editId="0B1383E8">
+                <wp:simplePos x="0" y="0"/>
+                <wp:positionH relativeFrom="margin">
+                  <wp:posOffset>2616200</wp:posOffset>
+                </wp:positionH>
+                <wp:positionV relativeFrom="paragraph">
+                  <wp:posOffset>132080</wp:posOffset>
+                </wp:positionV>
+                <wp:extent cx="2895600" cy="937260"/>
+                <wp:effectExtent l="0" t="0" r="19050" b="15240"/>
+                <wp:wrapSquare wrapText="bothSides"/>
+                <wp:docPr id="1178981616" name="Cuadro de texto 2"/>
+                <wp:cNvGraphicFramePr>
+                  <a:graphicFrameLocks xmlns:a="http://schemas.openxmlformats.org/drawingml/2006/main"/>
+                </wp:cNvGraphicFramePr>
+                <a:graphic xmlns:a="http://schemas.openxmlformats.org/drawingml/2006/main">
+                  <a:graphicData uri="http://schemas.microsoft.com/office/word/2010/wordprocessingShape">
+                    <wps:wsp>
+                      <wps:cNvSpPr txBox="1">
+                        <a:spLocks noChangeArrowheads="1"/>
+                      </wps:cNvSpPr>
+                      <wps:spPr bwMode="auto">
+                        <a:xfrm>
+                          <a:off x="0" y="0"/>
+                          <a:ext cx="2895600" cy="937260"/>
+                        </a:xfrm>
+                        <a:prstGeom prst="rect">
+                          <a:avLst/>
+                        </a:prstGeom>
+                        <a:solidFill>
+                          <a:srgbClr val="FFFFFF"/>
+                        </a:solidFill>
+                        <a:ln w="9525">
+                          <a:solidFill>
+                            <a:srgbClr val="000000"/>
+                          </a:solidFill>
+                          <a:miter lim="800000"/>
+                          <a:headEnd/>
+                          <a:tailEnd/>
+                        </a:ln>
+                      </wps:spPr>
+                      <wps:txbx>
+                        <w:txbxContent>
+                          <w:p>
+                            <w:pPr>
+                              <w:rPr>
+                                <w:lang w:val="es-MX"/>
+                              </w:rPr>
+                            </w:pPr>
+                            <w:r>
+                              <w:rPr>
+                                <w:lang w:val="es-MX"/>
+                              </w:rPr>
+                              <w:t xml:space="preserve">La tabla </w:t>
+                            </w:r>
+                            <w:r>
+                              <w:rPr>
+                                <w:b/>
+                                <w:bCs/>
+                                <w:lang w:val="es-MX"/>
+                              </w:rPr>
+                              <w:t xml:space="preserve">CIUDAD </w:t>
+                            </w:r>
+                            <w:r>
+                              <w:rPr>
+                                <w:lang w:val="es-MX"/>
+                              </w:rPr>
+                              <w:t>indica las ciudades donde se realizaron las ventas. Contiene un ID para identificar las ciudades y los nombres de cada una de ellas</w:t>
+                            </w:r>
+                          </w:p>
+                          <w:p/>
+                        </w:txbxContent>
+                      </wps:txbx>
+                      <wps:bodyPr rot="0" vert="horz" wrap="square" lIns="91440" tIns="45720" rIns="91440" bIns="45720" anchor="t" anchorCtr="0">
+                        <a:noAutofit/>
+                      </wps:bodyPr>
+                    </wps:wsp>
+                  </a:graphicData>
+                </a:graphic>
+                <wp14:sizeRelH relativeFrom="margin">
+                  <wp14:pctWidth>0</wp14:pctWidth>
+                </wp14:sizeRelH>
+                <wp14:sizeRelV relativeFrom="margin">
+                  <wp14:pctHeight>0</wp14:pctHeight>
+                </wp14:sizeRelV>
+              </wp:anchor>
+            </w:drawing>
+          </mc:Choice>
+          <mc:Fallback>
+            <w:pict>
+              <v:shape w14:anchorId="48007443" id="_x0000_s1029" type="#_x0000_t202" style="position:absolute;left:0;text-align:left;margin-left:206pt;margin-top:10.4pt;width:228pt;height:73.8pt;z-index:251684864;visibility:visible;mso-wrap-style:square;mso-width-percent:0;mso-height-percent:0;mso-wrap-distance-left:9pt;mso-wrap-distance-top:3.6pt;mso-wrap-distance-right:9pt;mso-wrap-distance-bottom:3.6pt;mso-position-horizontal:absolute;mso-position-horizontal-relative:margin;mso-position-vertical:absolute;mso-position-vertical-relative:text;mso-width-percent:0;mso-height-percent:0;mso-width-relative:margin;mso-height-relative:margin;v-text-anchor:top" o:gfxdata="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">
+                <v:textbox>
+                  <w:txbxContent>
+                    <w:p>
+                      <w:pPr>
+                        <w:rPr>
+                          <w:lang w:val="es-MX"/>
+                        </w:rPr>
+                      </w:pPr>
+                      <w:r>
+                        <w:rPr>
+                          <w:lang w:val="es-MX"/>
+                        </w:rPr>
+                        <w:t xml:space="preserve">La tabla </w:t>
+                      </w:r>
+                      <w:r>
+                        <w:rPr>
+                          <w:b/>
+                          <w:bCs/>
+                          <w:lang w:val="es-MX"/>
+                        </w:rPr>
+                        <w:t xml:space="preserve">CIUDAD </w:t>
+                      </w:r>
+                      <w:r>
+                        <w:rPr>
+                          <w:lang w:val="es-MX"/>
+                        </w:rPr>
+                        <w:t>indica las ciudades donde se realizaron las ventas. Contiene un ID para identificar las ciudades y los nombres de cada una de ellas</w:t>
+                      </w:r>
+                    </w:p>
+                    <w:p/>
+                  </w:txbxContent>
+                </v:textbox>
+                <w10:wrap type="square" anchorx="margin"/>
+              </v:shape>
+            </w:pict>
+          </mc:Fallback>
+        </mc:AlternateContent>
+      </w:r>
     </w:p>
     <w:p>
       <w:pPr>
@@ -8166,23 +8910,77 @@
         <w:spacing w:before="152" w:line="256" w:lineRule="auto"/>
         <w:ind w:right="163"/>
       </w:pPr>
+    </w:p>
+    <w:p>
+      <w:pPr>
+        <w:pStyle w:val="Textoindependiente"/>
+        <w:spacing w:before="152" w:line="256" w:lineRule="auto"/>
+        <w:ind w:right="163"/>
+      </w:pPr>
+    </w:p>
+    <w:p>
+      <w:pPr>
+        <w:pStyle w:val="Textoindependiente"/>
+        <w:spacing w:before="152" w:line="256" w:lineRule="auto"/>
+        <w:ind w:right="163"/>
+      </w:pPr>
+    </w:p>
+    <w:p>
+      <w:pPr>
+        <w:pStyle w:val="Textoindependiente"/>
+        <w:spacing w:before="152" w:line="256" w:lineRule="auto"/>
+        <w:ind w:right="163"/>
+      </w:pPr>
+    </w:p>
+    <w:p>
+      <w:pPr>
+        <w:pStyle w:val="Textoindependiente"/>
+        <w:spacing w:before="152" w:line="256" w:lineRule="auto"/>
+        <w:ind w:right="163"/>
+      </w:pPr>
       <w:r>
         <w:rPr>
           <w:noProof/>
         </w:rPr>
         <w:drawing>
-          <wp:anchor distT="0" distB="0" distL="114300" distR="114300" simplePos="0" relativeHeight="251657216" behindDoc="1" locked="0" layoutInCell="1" allowOverlap="1" wp14:anchorId="53FE4799" wp14:editId="6C9AC252">
+          <wp:anchor distT="0" distB="0" distL="114300" distR="114300" simplePos="0" relativeHeight="251675648" behindDoc="1" locked="0" layoutInCell="1" allowOverlap="1" wp14:anchorId="0A2714F5" wp14:editId="625845E4">
             <wp:simplePos x="0" y="0"/>
-            <wp:positionH relativeFrom="column">
-              <wp:posOffset>2984076</wp:posOffset>
+            <wp:positionH relativeFrom="margin">
+              <wp:posOffset>-22860</wp:posOffset>
             </wp:positionH>
             <wp:positionV relativeFrom="paragraph">
-              <wp:posOffset>99060</wp:posOffset>
+              <wp:posOffset>273685</wp:posOffset>
             </wp:positionV>
             <wp:extent cx="2294255" cy="1913255"/>
             <wp:effectExtent l="0" t="0" r="0" b="0"/>
-            <wp:wrapNone/>
-            <wp:docPr id="987776900" name="Imagen 5"/>
+            <wp:wrapTight wrapText="bothSides">
+              <wp:wrapPolygon edited="0">
+                <wp:start x="359" y="0"/>
+                <wp:lineTo x="359" y="2581"/>
+                <wp:lineTo x="717" y="3441"/>
+                <wp:lineTo x="1614" y="3441"/>
+                <wp:lineTo x="0" y="4516"/>
+                <wp:lineTo x="0" y="9678"/>
+                <wp:lineTo x="11120" y="10323"/>
+                <wp:lineTo x="11120" y="13764"/>
+                <wp:lineTo x="3228" y="14625"/>
+                <wp:lineTo x="0" y="15700"/>
+                <wp:lineTo x="0" y="19571"/>
+                <wp:lineTo x="897" y="20647"/>
+                <wp:lineTo x="2152" y="21292"/>
+                <wp:lineTo x="6636" y="21292"/>
+                <wp:lineTo x="9147" y="20647"/>
+                <wp:lineTo x="12196" y="18066"/>
+                <wp:lineTo x="12017" y="17205"/>
+                <wp:lineTo x="21343" y="16345"/>
+                <wp:lineTo x="21343" y="7097"/>
+                <wp:lineTo x="12375" y="6452"/>
+                <wp:lineTo x="7174" y="3441"/>
+                <wp:lineTo x="3946" y="0"/>
+                <wp:lineTo x="359" y="0"/>
+              </wp:wrapPolygon>
+            </wp:wrapTight>
+            <wp:docPr id="472051979" name="Imagen 13"/>
             <wp:cNvGraphicFramePr>
               <a:graphicFrameLocks xmlns:a="http://schemas.openxmlformats.org/drawingml/2006/main" noChangeAspect="1"/>
             </wp:cNvGraphicFramePr>
@@ -8190,7 +8988,7 @@
               <a:graphicData uri="http://schemas.openxmlformats.org/drawingml/2006/picture">
                 <pic:pic xmlns:pic="http://schemas.openxmlformats.org/drawingml/2006/picture">
                   <pic:nvPicPr>
-                    <pic:cNvPr id="0" name="Picture 5"/>
+                    <pic:cNvPr id="0" name="Picture 13"/>
                     <pic:cNvPicPr>
                       <a:picLocks noChangeAspect="1" noChangeArrowheads="1"/>
                     </pic:cNvPicPr>
@@ -8227,15 +9025,181 @@
           </wp:anchor>
         </w:drawing>
       </w:r>
+    </w:p>
+    <w:p>
+      <w:pPr>
+        <w:pStyle w:val="Textoindependiente"/>
+        <w:spacing w:before="152" w:line="256" w:lineRule="auto"/>
+        <w:ind w:right="163"/>
+      </w:pPr>
+    </w:p>
+    <w:p>
+      <w:pPr>
+        <w:pStyle w:val="Textoindependiente"/>
+        <w:spacing w:before="152" w:line="256" w:lineRule="auto"/>
+        <w:ind w:right="163"/>
+      </w:pPr>
       <w:r>
         <w:rPr>
           <w:noProof/>
         </w:rPr>
+        <mc:AlternateContent>
+          <mc:Choice Requires="wps">
+            <w:drawing>
+              <wp:anchor distT="45720" distB="45720" distL="114300" distR="114300" simplePos="0" relativeHeight="251682816" behindDoc="0" locked="0" layoutInCell="1" allowOverlap="1" wp14:anchorId="6EAC5820" wp14:editId="43D06CA0">
+                <wp:simplePos x="0" y="0"/>
+                <wp:positionH relativeFrom="margin">
+                  <wp:posOffset>2656840</wp:posOffset>
+                </wp:positionH>
+                <wp:positionV relativeFrom="paragraph">
+                  <wp:posOffset>255270</wp:posOffset>
+                </wp:positionV>
+                <wp:extent cx="2895600" cy="937260"/>
+                <wp:effectExtent l="0" t="0" r="19050" b="15240"/>
+                <wp:wrapSquare wrapText="bothSides"/>
+                <wp:docPr id="38935390" name="Cuadro de texto 2"/>
+                <wp:cNvGraphicFramePr>
+                  <a:graphicFrameLocks xmlns:a="http://schemas.openxmlformats.org/drawingml/2006/main"/>
+                </wp:cNvGraphicFramePr>
+                <a:graphic xmlns:a="http://schemas.openxmlformats.org/drawingml/2006/main">
+                  <a:graphicData uri="http://schemas.microsoft.com/office/word/2010/wordprocessingShape">
+                    <wps:wsp>
+                      <wps:cNvSpPr txBox="1">
+                        <a:spLocks noChangeArrowheads="1"/>
+                      </wps:cNvSpPr>
+                      <wps:spPr bwMode="auto">
+                        <a:xfrm>
+                          <a:off x="0" y="0"/>
+                          <a:ext cx="2895600" cy="937260"/>
+                        </a:xfrm>
+                        <a:prstGeom prst="rect">
+                          <a:avLst/>
+                        </a:prstGeom>
+                        <a:solidFill>
+                          <a:srgbClr val="FFFFFF"/>
+                        </a:solidFill>
+                        <a:ln w="9525">
+                          <a:solidFill>
+                            <a:srgbClr val="000000"/>
+                          </a:solidFill>
+                          <a:miter lim="800000"/>
+                          <a:headEnd/>
+                          <a:tailEnd/>
+                        </a:ln>
+                      </wps:spPr>
+                      <wps:txbx>
+                        <w:txbxContent>
+                          <w:p>
+                            <w:r>
+                              <w:t xml:space="preserve">La tabla </w:t>
+                            </w:r>
+                            <w:r>
+                              <w:rPr>
+                                <w:b/>
+                                <w:bCs/>
+                              </w:rPr>
+                              <w:t>CATEGORIA</w:t>
+                            </w:r>
+                            <w:r>
+                              <w:t xml:space="preserve"> define las disciplinas bajo las cuales se clasifican los productos. Incluye un </w:t>
+                            </w:r>
+                            <w:r>
+                              <w:rPr>
+                                <w:b/>
+                                <w:bCs/>
+                              </w:rPr>
+                              <w:t>ID</w:t>
+                            </w:r>
+                            <w:r>
+                              <w:t xml:space="preserve"> para identificar cada categoría y los nombres correspondientes de cada una.</w:t>
+                            </w:r>
+                          </w:p>
+                        </w:txbxContent>
+                      </wps:txbx>
+                      <wps:bodyPr rot="0" vert="horz" wrap="square" lIns="91440" tIns="45720" rIns="91440" bIns="45720" anchor="t" anchorCtr="0">
+                        <a:noAutofit/>
+                      </wps:bodyPr>
+                    </wps:wsp>
+                  </a:graphicData>
+                </a:graphic>
+                <wp14:sizeRelH relativeFrom="margin">
+                  <wp14:pctWidth>0</wp14:pctWidth>
+                </wp14:sizeRelH>
+                <wp14:sizeRelV relativeFrom="margin">
+                  <wp14:pctHeight>0</wp14:pctHeight>
+                </wp14:sizeRelV>
+              </wp:anchor>
+            </w:drawing>
+          </mc:Choice>
+          <mc:Fallback>
+            <w:pict>
+              <v:shape w14:anchorId="6EAC5820" id="_x0000_s1030" type="#_x0000_t202" style="position:absolute;left:0;text-align:left;margin-left:209.2pt;margin-top:20.1pt;width:228pt;height:73.8pt;z-index:251682816;visibility:visible;mso-wrap-style:square;mso-width-percent:0;mso-height-percent:0;mso-wrap-distance-left:9pt;mso-wrap-distance-top:3.6pt;mso-wrap-distance-right:9pt;mso-wrap-distance-bottom:3.6pt;mso-position-horizontal:absolute;mso-position-horizontal-relative:margin;mso-position-vertical:absolute;mso-position-vertical-relative:text;mso-width-percent:0;mso-height-percent:0;mso-width-relative:margin;mso-height-relative:margin;v-text-anchor:top" o:gfxdata="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">
+                <v:textbox>
+                  <w:txbxContent>
+                    <w:p>
+                      <w:r>
+                        <w:t xml:space="preserve">La tabla </w:t>
+                      </w:r>
+                      <w:r>
+                        <w:rPr>
+                          <w:b/>
+                          <w:bCs/>
+                        </w:rPr>
+                        <w:t>CATEGORIA</w:t>
+                      </w:r>
+                      <w:r>
+                        <w:t xml:space="preserve"> define las disciplinas bajo las cuales se clasifican los productos. Incluye un </w:t>
+                      </w:r>
+                      <w:r>
+                        <w:rPr>
+                          <w:b/>
+                          <w:bCs/>
+                        </w:rPr>
+                        <w:t>ID</w:t>
+                      </w:r>
+                      <w:r>
+                        <w:t xml:space="preserve"> para identificar cada categoría y los nombres correspondientes de cada una.</w:t>
+                      </w:r>
+                    </w:p>
+                  </w:txbxContent>
+                </v:textbox>
+                <w10:wrap type="square" anchorx="margin"/>
+              </v:shape>
+            </w:pict>
+          </mc:Fallback>
+        </mc:AlternateContent>
+      </w:r>
+    </w:p>
+    <w:p>
+      <w:pPr>
+        <w:pStyle w:val="Textoindependiente"/>
+        <w:spacing w:before="152" w:line="256" w:lineRule="auto"/>
+        <w:ind w:left="0" w:right="163" w:firstLine="0"/>
+      </w:pPr>
+    </w:p>
+    <w:p>
+      <w:pPr>
+        <w:pStyle w:val="Textoindependiente"/>
+        <w:spacing w:before="152" w:line="256" w:lineRule="auto"/>
+        <w:ind w:right="163"/>
+      </w:pPr>
+      <w:r>
+        <w:rPr>
+          <w:noProof/>
+        </w:rPr>
         <w:drawing>
-          <wp:inline distT="0" distB="0" distL="0" distR="0" wp14:anchorId="784ED151" wp14:editId="3639C029">
+          <wp:anchor distT="0" distB="0" distL="114300" distR="114300" simplePos="0" relativeHeight="251658240" behindDoc="1" locked="0" layoutInCell="1" allowOverlap="1" wp14:anchorId="61D35DC3" wp14:editId="24081129">
+            <wp:simplePos x="0" y="0"/>
+            <wp:positionH relativeFrom="column">
+              <wp:posOffset>-15875</wp:posOffset>
+            </wp:positionH>
+            <wp:positionV relativeFrom="paragraph">
+              <wp:posOffset>111125</wp:posOffset>
+            </wp:positionV>
             <wp:extent cx="2294255" cy="1913255"/>
             <wp:effectExtent l="0" t="0" r="0" b="0"/>
-            <wp:docPr id="1492022703" name="Imagen 6"/>
+            <wp:wrapNone/>
+            <wp:docPr id="723619714" name="Imagen 9"/>
             <wp:cNvGraphicFramePr>
               <a:graphicFrameLocks xmlns:a="http://schemas.openxmlformats.org/drawingml/2006/main" noChangeAspect="1"/>
             </wp:cNvGraphicFramePr>
@@ -8243,7 +9207,7 @@
               <a:graphicData uri="http://schemas.openxmlformats.org/drawingml/2006/picture">
                 <pic:pic xmlns:pic="http://schemas.openxmlformats.org/drawingml/2006/picture">
                   <pic:nvPicPr>
-                    <pic:cNvPr id="0" name="Picture 6"/>
+                    <pic:cNvPr id="0" name="Picture 9"/>
                     <pic:cNvPicPr>
                       <a:picLocks noChangeAspect="1" noChangeArrowheads="1"/>
                     </pic:cNvPicPr>
@@ -8277,7 +9241,7 @@
                 </pic:pic>
               </a:graphicData>
             </a:graphic>
-          </wp:inline>
+          </wp:anchor>
         </w:drawing>
       </w:r>
     </w:p>
@@ -8298,19 +9262,232 @@
         <w:rPr>
           <w:noProof/>
         </w:rPr>
+        <mc:AlternateContent>
+          <mc:Choice Requires="wps">
+            <w:drawing>
+              <wp:anchor distT="45720" distB="45720" distL="114300" distR="114300" simplePos="0" relativeHeight="251678720" behindDoc="0" locked="0" layoutInCell="1" allowOverlap="1" wp14:anchorId="56DFA63F" wp14:editId="695C37FF">
+                <wp:simplePos x="0" y="0"/>
+                <wp:positionH relativeFrom="margin">
+                  <wp:align>right</wp:align>
+                </wp:positionH>
+                <wp:positionV relativeFrom="paragraph">
+                  <wp:posOffset>107315</wp:posOffset>
+                </wp:positionV>
+                <wp:extent cx="2895600" cy="937260"/>
+                <wp:effectExtent l="0" t="0" r="19050" b="15240"/>
+                <wp:wrapSquare wrapText="bothSides"/>
+                <wp:docPr id="1858742026" name="Cuadro de texto 2"/>
+                <wp:cNvGraphicFramePr>
+                  <a:graphicFrameLocks xmlns:a="http://schemas.openxmlformats.org/drawingml/2006/main"/>
+                </wp:cNvGraphicFramePr>
+                <a:graphic xmlns:a="http://schemas.openxmlformats.org/drawingml/2006/main">
+                  <a:graphicData uri="http://schemas.microsoft.com/office/word/2010/wordprocessingShape">
+                    <wps:wsp>
+                      <wps:cNvSpPr txBox="1">
+                        <a:spLocks noChangeArrowheads="1"/>
+                      </wps:cNvSpPr>
+                      <wps:spPr bwMode="auto">
+                        <a:xfrm>
+                          <a:off x="0" y="0"/>
+                          <a:ext cx="2895600" cy="937260"/>
+                        </a:xfrm>
+                        <a:prstGeom prst="rect">
+                          <a:avLst/>
+                        </a:prstGeom>
+                        <a:solidFill>
+                          <a:srgbClr val="FFFFFF"/>
+                        </a:solidFill>
+                        <a:ln w="9525">
+                          <a:solidFill>
+                            <a:srgbClr val="000000"/>
+                          </a:solidFill>
+                          <a:miter lim="800000"/>
+                          <a:headEnd/>
+                          <a:tailEnd/>
+                        </a:ln>
+                      </wps:spPr>
+                      <wps:txbx>
+                        <w:txbxContent>
+                          <w:p>
+                            <w:r>
+                              <w:t xml:space="preserve">La tabla </w:t>
+                            </w:r>
+                            <w:r>
+                              <w:rPr>
+                                <w:b/>
+                                <w:bCs/>
+                              </w:rPr>
+                              <w:t>ESTADO</w:t>
+                            </w:r>
+                            <w:r>
+                              <w:t xml:space="preserve"> indica los estados donde se llevan a cabo las ventas. Contiene un </w:t>
+                            </w:r>
+                            <w:r>
+                              <w:rPr>
+                                <w:b/>
+                                <w:bCs/>
+                              </w:rPr>
+                              <w:t>ID</w:t>
+                            </w:r>
+                            <w:r>
+                              <w:t xml:space="preserve"> único para identificar cada estado y los nombres correspondientes de los mismos.</w:t>
+                            </w:r>
+                          </w:p>
+                        </w:txbxContent>
+                      </wps:txbx>
+                      <wps:bodyPr rot="0" vert="horz" wrap="square" lIns="91440" tIns="45720" rIns="91440" bIns="45720" anchor="t" anchorCtr="0">
+                        <a:noAutofit/>
+                      </wps:bodyPr>
+                    </wps:wsp>
+                  </a:graphicData>
+                </a:graphic>
+                <wp14:sizeRelH relativeFrom="margin">
+                  <wp14:pctWidth>0</wp14:pctWidth>
+                </wp14:sizeRelH>
+                <wp14:sizeRelV relativeFrom="margin">
+                  <wp14:pctHeight>0</wp14:pctHeight>
+                </wp14:sizeRelV>
+              </wp:anchor>
+            </w:drawing>
+          </mc:Choice>
+          <mc:Fallback>
+            <w:pict>
+              <v:shape w14:anchorId="56DFA63F" id="_x0000_s1031" type="#_x0000_t202" style="position:absolute;left:0;text-align:left;margin-left:176.8pt;margin-top:8.45pt;width:228pt;height:73.8pt;z-index:251678720;visibility:visible;mso-wrap-style:square;mso-width-percent:0;mso-height-percent:0;mso-wrap-distance-left:9pt;mso-wrap-distance-top:3.6pt;mso-wrap-distance-right:9pt;mso-wrap-distance-bottom:3.6pt;mso-position-horizontal:right;mso-position-horizontal-relative:margin;mso-position-vertical:absolute;mso-position-vertical-relative:text;mso-width-percent:0;mso-height-percent:0;mso-width-relative:margin;mso-height-relative:margin;v-text-anchor:top" o:gfxdata="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">
+                <v:textbox>
+                  <w:txbxContent>
+                    <w:p>
+                      <w:r>
+                        <w:t xml:space="preserve">La tabla </w:t>
+                      </w:r>
+                      <w:r>
+                        <w:rPr>
+                          <w:b/>
+                          <w:bCs/>
+                        </w:rPr>
+                        <w:t>ESTADO</w:t>
+                      </w:r>
+                      <w:r>
+                        <w:t xml:space="preserve"> indica los estados donde se llevan a cabo las ventas. Contiene un </w:t>
+                      </w:r>
+                      <w:r>
+                        <w:rPr>
+                          <w:b/>
+                          <w:bCs/>
+                        </w:rPr>
+                        <w:t>ID</w:t>
+                      </w:r>
+                      <w:r>
+                        <w:t xml:space="preserve"> único para identificar cada estado y los nombres correspondientes de los mismos.</w:t>
+                      </w:r>
+                    </w:p>
+                  </w:txbxContent>
+                </v:textbox>
+                <w10:wrap type="square" anchorx="margin"/>
+              </v:shape>
+            </w:pict>
+          </mc:Fallback>
+        </mc:AlternateContent>
+      </w:r>
+    </w:p>
+    <w:p>
+      <w:pPr>
+        <w:pStyle w:val="Textoindependiente"/>
+        <w:spacing w:before="152" w:line="256" w:lineRule="auto"/>
+        <w:ind w:right="163"/>
+      </w:pPr>
+    </w:p>
+    <w:p>
+      <w:pPr>
+        <w:pStyle w:val="Textoindependiente"/>
+        <w:spacing w:before="152" w:line="256" w:lineRule="auto"/>
+        <w:ind w:right="163"/>
+      </w:pPr>
+    </w:p>
+    <w:p>
+      <w:pPr>
+        <w:pStyle w:val="Textoindependiente"/>
+        <w:spacing w:before="152" w:line="256" w:lineRule="auto"/>
+        <w:ind w:right="163"/>
+      </w:pPr>
+    </w:p>
+    <w:p>
+      <w:pPr>
+        <w:pStyle w:val="Textoindependiente"/>
+        <w:spacing w:before="152" w:line="256" w:lineRule="auto"/>
+        <w:ind w:right="163"/>
+      </w:pPr>
+    </w:p>
+    <w:p>
+      <w:pPr>
+        <w:pStyle w:val="Textoindependiente"/>
+        <w:spacing w:before="152" w:line="256" w:lineRule="auto"/>
+        <w:ind w:right="163"/>
+      </w:pPr>
+    </w:p>
+    <w:p>
+      <w:pPr>
+        <w:pStyle w:val="Textoindependiente"/>
+        <w:spacing w:before="152" w:line="256" w:lineRule="auto"/>
+        <w:ind w:right="163"/>
+      </w:pPr>
+    </w:p>
+    <w:p>
+      <w:pPr>
+        <w:pStyle w:val="Textoindependiente"/>
+        <w:spacing w:before="152" w:line="256" w:lineRule="auto"/>
+        <w:ind w:right="163"/>
+      </w:pPr>
+    </w:p>
+    <w:p>
+      <w:pPr>
+        <w:pStyle w:val="Textoindependiente"/>
+        <w:spacing w:before="152" w:line="256" w:lineRule="auto"/>
+        <w:ind w:right="163"/>
+      </w:pPr>
+      <w:r>
+        <w:rPr>
+          <w:noProof/>
+        </w:rPr>
+        <w:lastRenderedPageBreak/>
         <w:drawing>
-          <wp:anchor distT="0" distB="0" distL="114300" distR="114300" simplePos="0" relativeHeight="251658240" behindDoc="1" locked="0" layoutInCell="1" allowOverlap="1" wp14:anchorId="61D35DC3" wp14:editId="081DB05D">
+          <wp:anchor distT="0" distB="0" distL="114300" distR="114300" simplePos="0" relativeHeight="251676672" behindDoc="1" locked="0" layoutInCell="1" allowOverlap="1" wp14:anchorId="7846B895" wp14:editId="21C4C844">
             <wp:simplePos x="0" y="0"/>
-            <wp:positionH relativeFrom="column">
-              <wp:posOffset>3009477</wp:posOffset>
+            <wp:positionH relativeFrom="margin">
+              <wp:align>left</wp:align>
             </wp:positionH>
             <wp:positionV relativeFrom="paragraph">
-              <wp:posOffset>119380</wp:posOffset>
+              <wp:posOffset>0</wp:posOffset>
             </wp:positionV>
             <wp:extent cx="2294255" cy="1913255"/>
             <wp:effectExtent l="0" t="0" r="0" b="0"/>
-            <wp:wrapNone/>
-            <wp:docPr id="723619714" name="Imagen 9"/>
+            <wp:wrapTight wrapText="bothSides">
+              <wp:wrapPolygon edited="0">
+                <wp:start x="359" y="0"/>
+                <wp:lineTo x="359" y="2581"/>
+                <wp:lineTo x="717" y="3441"/>
+                <wp:lineTo x="1614" y="3441"/>
+                <wp:lineTo x="0" y="4516"/>
+                <wp:lineTo x="0" y="9678"/>
+                <wp:lineTo x="11120" y="10323"/>
+                <wp:lineTo x="11120" y="13764"/>
+                <wp:lineTo x="3228" y="14625"/>
+                <wp:lineTo x="0" y="15700"/>
+                <wp:lineTo x="0" y="19571"/>
+                <wp:lineTo x="897" y="20647"/>
+                <wp:lineTo x="2152" y="21292"/>
+                <wp:lineTo x="6636" y="21292"/>
+                <wp:lineTo x="9147" y="20647"/>
+                <wp:lineTo x="12196" y="18066"/>
+                <wp:lineTo x="12017" y="17205"/>
+                <wp:lineTo x="21343" y="16345"/>
+                <wp:lineTo x="21343" y="7097"/>
+                <wp:lineTo x="12375" y="6452"/>
+                <wp:lineTo x="7174" y="3441"/>
+                <wp:lineTo x="3946" y="0"/>
+                <wp:lineTo x="359" y="0"/>
+              </wp:wrapPolygon>
+            </wp:wrapTight>
+            <wp:docPr id="1690519970" name="Imagen 10" descr="Interfaz de usuario gráfica, Aplicación&#10;&#10;Descripción generada automáticamente"/>
             <wp:cNvGraphicFramePr>
               <a:graphicFrameLocks xmlns:a="http://schemas.openxmlformats.org/drawingml/2006/main" noChangeAspect="1"/>
             </wp:cNvGraphicFramePr>
@@ -8318,7 +9495,7 @@
               <a:graphicData uri="http://schemas.openxmlformats.org/drawingml/2006/picture">
                 <pic:pic xmlns:pic="http://schemas.openxmlformats.org/drawingml/2006/picture">
                   <pic:nvPicPr>
-                    <pic:cNvPr id="0" name="Picture 9"/>
+                    <pic:cNvPr id="1690519970" name="Imagen 10" descr="Interfaz de usuario gráfica, Aplicación&#10;&#10;Descripción generada automáticamente"/>
                     <pic:cNvPicPr>
                       <a:picLocks noChangeAspect="1" noChangeArrowheads="1"/>
                     </pic:cNvPicPr>
@@ -8355,15 +9532,232 @@
           </wp:anchor>
         </w:drawing>
       </w:r>
+    </w:p>
+    <w:p>
+      <w:pPr>
+        <w:pStyle w:val="Textoindependiente"/>
+        <w:spacing w:before="152" w:line="256" w:lineRule="auto"/>
+        <w:ind w:right="163"/>
+      </w:pPr>
       <w:r>
         <w:rPr>
           <w:noProof/>
         </w:rPr>
+        <mc:AlternateContent>
+          <mc:Choice Requires="wps">
+            <w:drawing>
+              <wp:anchor distT="45720" distB="45720" distL="114300" distR="114300" simplePos="0" relativeHeight="251695104" behindDoc="0" locked="0" layoutInCell="1" allowOverlap="1" wp14:anchorId="19239559" wp14:editId="051BCDCF">
+                <wp:simplePos x="0" y="0"/>
+                <wp:positionH relativeFrom="margin">
+                  <wp:posOffset>2700020</wp:posOffset>
+                </wp:positionH>
+                <wp:positionV relativeFrom="paragraph">
+                  <wp:posOffset>367665</wp:posOffset>
+                </wp:positionV>
+                <wp:extent cx="2895600" cy="937260"/>
+                <wp:effectExtent l="0" t="0" r="19050" b="15240"/>
+                <wp:wrapSquare wrapText="bothSides"/>
+                <wp:docPr id="723242511" name="Cuadro de texto 2"/>
+                <wp:cNvGraphicFramePr>
+                  <a:graphicFrameLocks xmlns:a="http://schemas.openxmlformats.org/drawingml/2006/main"/>
+                </wp:cNvGraphicFramePr>
+                <a:graphic xmlns:a="http://schemas.openxmlformats.org/drawingml/2006/main">
+                  <a:graphicData uri="http://schemas.microsoft.com/office/word/2010/wordprocessingShape">
+                    <wps:wsp>
+                      <wps:cNvSpPr txBox="1">
+                        <a:spLocks noChangeArrowheads="1"/>
+                      </wps:cNvSpPr>
+                      <wps:spPr bwMode="auto">
+                        <a:xfrm>
+                          <a:off x="0" y="0"/>
+                          <a:ext cx="2895600" cy="937260"/>
+                        </a:xfrm>
+                        <a:prstGeom prst="rect">
+                          <a:avLst/>
+                        </a:prstGeom>
+                        <a:solidFill>
+                          <a:srgbClr val="FFFFFF"/>
+                        </a:solidFill>
+                        <a:ln w="9525">
+                          <a:solidFill>
+                            <a:srgbClr val="000000"/>
+                          </a:solidFill>
+                          <a:miter lim="800000"/>
+                          <a:headEnd/>
+                          <a:tailEnd/>
+                        </a:ln>
+                      </wps:spPr>
+                      <wps:txbx>
+                        <w:txbxContent>
+                          <w:p>
+                            <w:pPr>
+                              <w:rPr>
+                                <w:lang w:val="es-MX"/>
+                              </w:rPr>
+                            </w:pPr>
+                            <w:r>
+                              <w:rPr>
+                                <w:lang w:val="es-MX"/>
+                              </w:rPr>
+                              <w:t xml:space="preserve">La tabla </w:t>
+                            </w:r>
+                            <w:r>
+                              <w:rPr>
+                                <w:b/>
+                                <w:bCs/>
+                                <w:lang w:val="es-MX"/>
+                              </w:rPr>
+                              <w:t xml:space="preserve">COLOR </w:t>
+                            </w:r>
+                            <w:r>
+                              <w:rPr>
+                                <w:lang w:val="es-MX"/>
+                              </w:rPr>
+                              <w:t>indica bajo qué disciplinas se dividen los productos. Contiene un ID para verificar las categorías y los nombres de cada</w:t>
+                            </w:r>
+                          </w:p>
+                          <w:p>
+                            <w:pPr>
+                              <w:rPr>
+                                <w:lang w:val="es-MX"/>
+                              </w:rPr>
+                            </w:pPr>
+                          </w:p>
+                        </w:txbxContent>
+                      </wps:txbx>
+                      <wps:bodyPr rot="0" vert="horz" wrap="square" lIns="91440" tIns="45720" rIns="91440" bIns="45720" anchor="t" anchorCtr="0">
+                        <a:noAutofit/>
+                      </wps:bodyPr>
+                    </wps:wsp>
+                  </a:graphicData>
+                </a:graphic>
+                <wp14:sizeRelH relativeFrom="margin">
+                  <wp14:pctWidth>0</wp14:pctWidth>
+                </wp14:sizeRelH>
+                <wp14:sizeRelV relativeFrom="margin">
+                  <wp14:pctHeight>0</wp14:pctHeight>
+                </wp14:sizeRelV>
+              </wp:anchor>
+            </w:drawing>
+          </mc:Choice>
+          <mc:Fallback>
+            <w:pict>
+              <v:shape w14:anchorId="19239559" id="_x0000_s1032" type="#_x0000_t202" style="position:absolute;left:0;text-align:left;margin-left:212.6pt;margin-top:28.95pt;width:228pt;height:73.8pt;z-index:251695104;visibility:visible;mso-wrap-style:square;mso-width-percent:0;mso-height-percent:0;mso-wrap-distance-left:9pt;mso-wrap-distance-top:3.6pt;mso-wrap-distance-right:9pt;mso-wrap-distance-bottom:3.6pt;mso-position-horizontal:absolute;mso-position-horizontal-relative:margin;mso-position-vertical:absolute;mso-position-vertical-relative:text;mso-width-percent:0;mso-height-percent:0;mso-width-relative:margin;mso-height-relative:margin;v-text-anchor:top" o:gfxdata="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">
+                <v:textbox>
+                  <w:txbxContent>
+                    <w:p>
+                      <w:pPr>
+                        <w:rPr>
+                          <w:lang w:val="es-MX"/>
+                        </w:rPr>
+                      </w:pPr>
+                      <w:r>
+                        <w:rPr>
+                          <w:lang w:val="es-MX"/>
+                        </w:rPr>
+                        <w:t xml:space="preserve">La tabla </w:t>
+                      </w:r>
+                      <w:r>
+                        <w:rPr>
+                          <w:b/>
+                          <w:bCs/>
+                          <w:lang w:val="es-MX"/>
+                        </w:rPr>
+                        <w:t xml:space="preserve">COLOR </w:t>
+                      </w:r>
+                      <w:r>
+                        <w:rPr>
+                          <w:lang w:val="es-MX"/>
+                        </w:rPr>
+                        <w:t>indica bajo qué disciplinas se dividen los productos. Contiene un ID para verificar las categorías y los nombres de cada</w:t>
+                      </w:r>
+                    </w:p>
+                    <w:p>
+                      <w:pPr>
+                        <w:rPr>
+                          <w:lang w:val="es-MX"/>
+                        </w:rPr>
+                      </w:pPr>
+                    </w:p>
+                  </w:txbxContent>
+                </v:textbox>
+                <w10:wrap type="square" anchorx="margin"/>
+              </v:shape>
+            </w:pict>
+          </mc:Fallback>
+        </mc:AlternateContent>
+      </w:r>
+    </w:p>
+    <w:p>
+      <w:pPr>
+        <w:pStyle w:val="Textoindependiente"/>
+        <w:spacing w:before="152" w:line="256" w:lineRule="auto"/>
+        <w:ind w:right="163"/>
+      </w:pPr>
+    </w:p>
+    <w:p>
+      <w:pPr>
+        <w:pStyle w:val="Textoindependiente"/>
+        <w:spacing w:before="152" w:line="256" w:lineRule="auto"/>
+        <w:ind w:left="0" w:right="163" w:firstLine="0"/>
+      </w:pPr>
+    </w:p>
+    <w:p>
+      <w:pPr>
+        <w:pStyle w:val="Textoindependiente"/>
+        <w:spacing w:before="152" w:line="256" w:lineRule="auto"/>
+        <w:ind w:right="163"/>
+      </w:pPr>
+    </w:p>
+    <w:p>
+      <w:pPr>
+        <w:pStyle w:val="Textoindependiente"/>
+        <w:spacing w:before="152" w:line="256" w:lineRule="auto"/>
+        <w:ind w:right="163"/>
+      </w:pPr>
+      <w:r>
+        <w:rPr>
+          <w:noProof/>
+        </w:rPr>
         <w:drawing>
-          <wp:inline distT="0" distB="0" distL="0" distR="0" wp14:anchorId="1A8CCB30" wp14:editId="51907CB4">
+          <wp:anchor distT="0" distB="0" distL="114300" distR="114300" simplePos="0" relativeHeight="251674624" behindDoc="1" locked="0" layoutInCell="1" allowOverlap="1" wp14:anchorId="1A98F4D3" wp14:editId="3E3C4323">
+            <wp:simplePos x="0" y="0"/>
+            <wp:positionH relativeFrom="margin">
+              <wp:posOffset>-38100</wp:posOffset>
+            </wp:positionH>
+            <wp:positionV relativeFrom="paragraph">
+              <wp:posOffset>101600</wp:posOffset>
+            </wp:positionV>
             <wp:extent cx="2294255" cy="1913255"/>
             <wp:effectExtent l="0" t="0" r="0" b="0"/>
-            <wp:docPr id="1690519970" name="Imagen 10"/>
+            <wp:wrapTight wrapText="bothSides">
+              <wp:wrapPolygon edited="0">
+                <wp:start x="359" y="0"/>
+                <wp:lineTo x="359" y="2581"/>
+                <wp:lineTo x="717" y="3441"/>
+                <wp:lineTo x="1614" y="3441"/>
+                <wp:lineTo x="0" y="4516"/>
+                <wp:lineTo x="0" y="9678"/>
+                <wp:lineTo x="11120" y="10323"/>
+                <wp:lineTo x="11120" y="13764"/>
+                <wp:lineTo x="3228" y="14625"/>
+                <wp:lineTo x="0" y="15700"/>
+                <wp:lineTo x="0" y="19571"/>
+                <wp:lineTo x="897" y="20647"/>
+                <wp:lineTo x="2152" y="21292"/>
+                <wp:lineTo x="6636" y="21292"/>
+                <wp:lineTo x="9147" y="20647"/>
+                <wp:lineTo x="12196" y="18066"/>
+                <wp:lineTo x="12017" y="17205"/>
+                <wp:lineTo x="21343" y="16345"/>
+                <wp:lineTo x="21343" y="7097"/>
+                <wp:lineTo x="12375" y="6452"/>
+                <wp:lineTo x="7174" y="3441"/>
+                <wp:lineTo x="3946" y="0"/>
+                <wp:lineTo x="359" y="0"/>
+              </wp:wrapPolygon>
+            </wp:wrapTight>
+            <wp:docPr id="1492022703" name="Imagen 6"/>
             <wp:cNvGraphicFramePr>
               <a:graphicFrameLocks xmlns:a="http://schemas.openxmlformats.org/drawingml/2006/main" noChangeAspect="1"/>
             </wp:cNvGraphicFramePr>
@@ -8371,7 +9765,7 @@
               <a:graphicData uri="http://schemas.openxmlformats.org/drawingml/2006/picture">
                 <pic:pic xmlns:pic="http://schemas.openxmlformats.org/drawingml/2006/picture">
                   <pic:nvPicPr>
-                    <pic:cNvPr id="0" name="Picture 10"/>
+                    <pic:cNvPr id="0" name="Picture 6"/>
                     <pic:cNvPicPr>
                       <a:picLocks noChangeAspect="1" noChangeArrowheads="1"/>
                     </pic:cNvPicPr>
@@ -8405,7 +9799,7 @@
                 </pic:pic>
               </a:graphicData>
             </a:graphic>
-          </wp:inline>
+          </wp:anchor>
         </w:drawing>
       </w:r>
     </w:p>
@@ -8415,6 +9809,166 @@
         <w:spacing w:before="152" w:line="256" w:lineRule="auto"/>
         <w:ind w:right="163"/>
       </w:pPr>
+      <w:r>
+        <w:rPr>
+          <w:noProof/>
+        </w:rPr>
+        <mc:AlternateContent>
+          <mc:Choice Requires="wps">
+            <w:drawing>
+              <wp:anchor distT="45720" distB="45720" distL="114300" distR="114300" simplePos="0" relativeHeight="251691008" behindDoc="0" locked="0" layoutInCell="1" allowOverlap="1" wp14:anchorId="398CF22D" wp14:editId="2C3DEEB9">
+                <wp:simplePos x="0" y="0"/>
+                <wp:positionH relativeFrom="margin">
+                  <wp:align>right</wp:align>
+                </wp:positionH>
+                <wp:positionV relativeFrom="paragraph">
+                  <wp:posOffset>443230</wp:posOffset>
+                </wp:positionV>
+                <wp:extent cx="2895600" cy="937260"/>
+                <wp:effectExtent l="0" t="0" r="19050" b="15240"/>
+                <wp:wrapSquare wrapText="bothSides"/>
+                <wp:docPr id="634008989" name="Cuadro de texto 2"/>
+                <wp:cNvGraphicFramePr>
+                  <a:graphicFrameLocks xmlns:a="http://schemas.openxmlformats.org/drawingml/2006/main"/>
+                </wp:cNvGraphicFramePr>
+                <a:graphic xmlns:a="http://schemas.openxmlformats.org/drawingml/2006/main">
+                  <a:graphicData uri="http://schemas.microsoft.com/office/word/2010/wordprocessingShape">
+                    <wps:wsp>
+                      <wps:cNvSpPr txBox="1">
+                        <a:spLocks noChangeArrowheads="1"/>
+                      </wps:cNvSpPr>
+                      <wps:spPr bwMode="auto">
+                        <a:xfrm>
+                          <a:off x="0" y="0"/>
+                          <a:ext cx="2895600" cy="937260"/>
+                        </a:xfrm>
+                        <a:prstGeom prst="rect">
+                          <a:avLst/>
+                        </a:prstGeom>
+                        <a:solidFill>
+                          <a:srgbClr val="FFFFFF"/>
+                        </a:solidFill>
+                        <a:ln w="9525">
+                          <a:solidFill>
+                            <a:srgbClr val="000000"/>
+                          </a:solidFill>
+                          <a:miter lim="800000"/>
+                          <a:headEnd/>
+                          <a:tailEnd/>
+                        </a:ln>
+                      </wps:spPr>
+                      <wps:txbx>
+                        <w:txbxContent>
+                          <w:p>
+                            <w:pPr>
+                              <w:rPr>
+                                <w:lang w:val="es-MX"/>
+                              </w:rPr>
+                            </w:pPr>
+                            <w:r>
+                              <w:rPr>
+                                <w:lang w:val="es-MX"/>
+                              </w:rPr>
+                              <w:t xml:space="preserve">La tabla </w:t>
+                            </w:r>
+                            <w:r>
+                              <w:rPr>
+                                <w:b/>
+                                <w:bCs/>
+                                <w:lang w:val="es-MX"/>
+                              </w:rPr>
+                              <w:t xml:space="preserve">FAMILIAS </w:t>
+                            </w:r>
+                            <w:r>
+                              <w:rPr>
+                                <w:lang w:val="es-MX"/>
+                              </w:rPr>
+                              <w:t>indica la clasificación de productos según su uso. Contiene un ID para identificar a qué sector pertenece, y el nombre con el cual está asociado</w:t>
+                            </w:r>
+                            <w:r>
+                              <w:rPr>
+                                <w:lang w:val="es-MX"/>
+                              </w:rPr>
+                              <w:t>.</w:t>
+                            </w:r>
+                          </w:p>
+                          <w:p>
+                            <w:pPr>
+                              <w:rPr>
+                                <w:lang w:val="es-MX"/>
+                              </w:rPr>
+                            </w:pPr>
+                          </w:p>
+                        </w:txbxContent>
+                      </wps:txbx>
+                      <wps:bodyPr rot="0" vert="horz" wrap="square" lIns="91440" tIns="45720" rIns="91440" bIns="45720" anchor="t" anchorCtr="0">
+                        <a:noAutofit/>
+                      </wps:bodyPr>
+                    </wps:wsp>
+                  </a:graphicData>
+                </a:graphic>
+                <wp14:sizeRelH relativeFrom="margin">
+                  <wp14:pctWidth>0</wp14:pctWidth>
+                </wp14:sizeRelH>
+                <wp14:sizeRelV relativeFrom="margin">
+                  <wp14:pctHeight>0</wp14:pctHeight>
+                </wp14:sizeRelV>
+              </wp:anchor>
+            </w:drawing>
+          </mc:Choice>
+          <mc:Fallback>
+            <w:pict>
+              <v:shape w14:anchorId="398CF22D" id="_x0000_s1033" type="#_x0000_t202" style="position:absolute;left:0;text-align:left;margin-left:176.8pt;margin-top:34.9pt;width:228pt;height:73.8pt;z-index:251691008;visibility:visible;mso-wrap-style:square;mso-width-percent:0;mso-height-percent:0;mso-wrap-distance-left:9pt;mso-wrap-distance-top:3.6pt;mso-wrap-distance-right:9pt;mso-wrap-distance-bottom:3.6pt;mso-position-horizontal:right;mso-position-horizontal-relative:margin;mso-position-vertical:absolute;mso-position-vertical-relative:text;mso-width-percent:0;mso-height-percent:0;mso-width-relative:margin;mso-height-relative:margin;v-text-anchor:top" o:gfxdata="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">
+                <v:textbox>
+                  <w:txbxContent>
+                    <w:p>
+                      <w:pPr>
+                        <w:rPr>
+                          <w:lang w:val="es-MX"/>
+                        </w:rPr>
+                      </w:pPr>
+                      <w:r>
+                        <w:rPr>
+                          <w:lang w:val="es-MX"/>
+                        </w:rPr>
+                        <w:t xml:space="preserve">La tabla </w:t>
+                      </w:r>
+                      <w:r>
+                        <w:rPr>
+                          <w:b/>
+                          <w:bCs/>
+                          <w:lang w:val="es-MX"/>
+                        </w:rPr>
+                        <w:t xml:space="preserve">FAMILIAS </w:t>
+                      </w:r>
+                      <w:r>
+                        <w:rPr>
+                          <w:lang w:val="es-MX"/>
+                        </w:rPr>
+                        <w:t>indica la clasificación de productos según su uso. Contiene un ID para identificar a qué sector pertenece, y el nombre con el cual está asociado</w:t>
+                      </w:r>
+                      <w:r>
+                        <w:rPr>
+                          <w:lang w:val="es-MX"/>
+                        </w:rPr>
+                        <w:t>.</w:t>
+                      </w:r>
+                    </w:p>
+                    <w:p>
+                      <w:pPr>
+                        <w:rPr>
+                          <w:lang w:val="es-MX"/>
+                        </w:rPr>
+                      </w:pPr>
+                    </w:p>
+                  </w:txbxContent>
+                </v:textbox>
+                <w10:wrap type="square" anchorx="margin"/>
+              </v:shape>
+            </w:pict>
+          </mc:Fallback>
+        </mc:AlternateContent>
+      </w:r>
     </w:p>
     <w:p>
       <w:pPr>
@@ -8422,23 +9976,44 @@
         <w:spacing w:before="152" w:line="256" w:lineRule="auto"/>
         <w:ind w:right="163"/>
       </w:pPr>
+    </w:p>
+    <w:p>
+      <w:pPr>
+        <w:pStyle w:val="Textoindependiente"/>
+        <w:spacing w:before="152" w:line="256" w:lineRule="auto"/>
+        <w:ind w:left="0" w:right="163" w:firstLine="0"/>
+      </w:pPr>
+    </w:p>
+    <w:p>
+      <w:pPr>
+        <w:pStyle w:val="Textoindependiente"/>
+        <w:spacing w:before="152" w:line="256" w:lineRule="auto"/>
+        <w:ind w:left="0" w:right="163" w:firstLine="0"/>
+      </w:pPr>
+    </w:p>
+    <w:p>
+      <w:pPr>
+        <w:pStyle w:val="Textoindependiente"/>
+        <w:spacing w:before="152" w:line="256" w:lineRule="auto"/>
+        <w:ind w:right="163"/>
+      </w:pPr>
       <w:r>
         <w:rPr>
           <w:noProof/>
         </w:rPr>
         <w:drawing>
-          <wp:anchor distT="0" distB="0" distL="114300" distR="114300" simplePos="0" relativeHeight="251659264" behindDoc="1" locked="0" layoutInCell="1" allowOverlap="1" wp14:anchorId="04334A79" wp14:editId="76039AE7">
+          <wp:anchor distT="0" distB="0" distL="114300" distR="114300" simplePos="0" relativeHeight="251657216" behindDoc="1" locked="0" layoutInCell="1" allowOverlap="1" wp14:anchorId="53FE4799" wp14:editId="5410E178">
             <wp:simplePos x="0" y="0"/>
-            <wp:positionH relativeFrom="column">
-              <wp:posOffset>3009477</wp:posOffset>
+            <wp:positionH relativeFrom="margin">
+              <wp:align>left</wp:align>
             </wp:positionH>
             <wp:positionV relativeFrom="paragraph">
-              <wp:posOffset>105410</wp:posOffset>
+              <wp:posOffset>109855</wp:posOffset>
             </wp:positionV>
             <wp:extent cx="2294255" cy="1913255"/>
             <wp:effectExtent l="0" t="0" r="0" b="0"/>
             <wp:wrapNone/>
-            <wp:docPr id="545059956" name="Imagen 12"/>
+            <wp:docPr id="987776900" name="Imagen 5"/>
             <wp:cNvGraphicFramePr>
               <a:graphicFrameLocks xmlns:a="http://schemas.openxmlformats.org/drawingml/2006/main" noChangeAspect="1"/>
             </wp:cNvGraphicFramePr>
@@ -8446,7 +10021,7 @@
               <a:graphicData uri="http://schemas.openxmlformats.org/drawingml/2006/picture">
                 <pic:pic xmlns:pic="http://schemas.openxmlformats.org/drawingml/2006/picture">
                   <pic:nvPicPr>
-                    <pic:cNvPr id="0" name="Picture 12"/>
+                    <pic:cNvPr id="0" name="Picture 5"/>
                     <pic:cNvPicPr>
                       <a:picLocks noChangeAspect="1" noChangeArrowheads="1"/>
                     </pic:cNvPicPr>
@@ -8483,15 +10058,234 @@
           </wp:anchor>
         </w:drawing>
       </w:r>
+    </w:p>
+    <w:p>
+      <w:pPr>
+        <w:pStyle w:val="Textoindependiente"/>
+        <w:spacing w:before="152" w:line="256" w:lineRule="auto"/>
+        <w:ind w:right="163"/>
+      </w:pPr>
+    </w:p>
+    <w:p>
+      <w:pPr>
+        <w:pStyle w:val="Textoindependiente"/>
+        <w:spacing w:before="152" w:line="256" w:lineRule="auto"/>
+        <w:ind w:right="163"/>
+      </w:pPr>
       <w:r>
         <w:rPr>
           <w:noProof/>
         </w:rPr>
+        <mc:AlternateContent>
+          <mc:Choice Requires="wps">
+            <w:drawing>
+              <wp:anchor distT="45720" distB="45720" distL="114300" distR="114300" simplePos="0" relativeHeight="251688960" behindDoc="0" locked="0" layoutInCell="1" allowOverlap="1" wp14:anchorId="538AC9E1" wp14:editId="3BAB56CC">
+                <wp:simplePos x="0" y="0"/>
+                <wp:positionH relativeFrom="margin">
+                  <wp:align>right</wp:align>
+                </wp:positionH>
+                <wp:positionV relativeFrom="paragraph">
+                  <wp:posOffset>106680</wp:posOffset>
+                </wp:positionV>
+                <wp:extent cx="2895600" cy="937260"/>
+                <wp:effectExtent l="0" t="0" r="19050" b="15240"/>
+                <wp:wrapSquare wrapText="bothSides"/>
+                <wp:docPr id="1612151562" name="Cuadro de texto 2"/>
+                <wp:cNvGraphicFramePr>
+                  <a:graphicFrameLocks xmlns:a="http://schemas.openxmlformats.org/drawingml/2006/main"/>
+                </wp:cNvGraphicFramePr>
+                <a:graphic xmlns:a="http://schemas.openxmlformats.org/drawingml/2006/main">
+                  <a:graphicData uri="http://schemas.microsoft.com/office/word/2010/wordprocessingShape">
+                    <wps:wsp>
+                      <wps:cNvSpPr txBox="1">
+                        <a:spLocks noChangeArrowheads="1"/>
+                      </wps:cNvSpPr>
+                      <wps:spPr bwMode="auto">
+                        <a:xfrm>
+                          <a:off x="0" y="0"/>
+                          <a:ext cx="2895600" cy="937260"/>
+                        </a:xfrm>
+                        <a:prstGeom prst="rect">
+                          <a:avLst/>
+                        </a:prstGeom>
+                        <a:solidFill>
+                          <a:srgbClr val="FFFFFF"/>
+                        </a:solidFill>
+                        <a:ln w="9525">
+                          <a:solidFill>
+                            <a:srgbClr val="000000"/>
+                          </a:solidFill>
+                          <a:miter lim="800000"/>
+                          <a:headEnd/>
+                          <a:tailEnd/>
+                        </a:ln>
+                      </wps:spPr>
+                      <wps:txbx>
+                        <w:txbxContent>
+                          <w:p>
+                            <w:pPr>
+                              <w:rPr>
+                                <w:lang w:val="es-MX"/>
+                              </w:rPr>
+                            </w:pPr>
+                            <w:r>
+                              <w:rPr>
+                                <w:lang w:val="es-MX"/>
+                              </w:rPr>
+                              <w:t xml:space="preserve">La tabla </w:t>
+                            </w:r>
+                            <w:r>
+                              <w:rPr>
+                                <w:b/>
+                                <w:bCs/>
+                                <w:lang w:val="es-MX"/>
+                              </w:rPr>
+                              <w:t xml:space="preserve">GENEROS </w:t>
+                            </w:r>
+                            <w:r>
+                              <w:rPr>
+                                <w:lang w:val="es-MX"/>
+                              </w:rPr>
+                              <w:t xml:space="preserve">indica los géneros bajo los cuales se categorizan los productos. Contiene un ID para identificar los géneros y los nombres de </w:t>
+                            </w:r>
+                            <w:proofErr w:type="gramStart"/>
+                            <w:r>
+                              <w:rPr>
+                                <w:lang w:val="es-MX"/>
+                              </w:rPr>
+                              <w:t>los mismos</w:t>
+                            </w:r>
+                            <w:proofErr w:type="gramEnd"/>
+                            <w:r>
+                              <w:rPr>
+                                <w:lang w:val="es-MX"/>
+                              </w:rPr>
+                              <w:t>.</w:t>
+                            </w:r>
+                          </w:p>
+                        </w:txbxContent>
+                      </wps:txbx>
+                      <wps:bodyPr rot="0" vert="horz" wrap="square" lIns="91440" tIns="45720" rIns="91440" bIns="45720" anchor="t" anchorCtr="0">
+                        <a:noAutofit/>
+                      </wps:bodyPr>
+                    </wps:wsp>
+                  </a:graphicData>
+                </a:graphic>
+                <wp14:sizeRelH relativeFrom="margin">
+                  <wp14:pctWidth>0</wp14:pctWidth>
+                </wp14:sizeRelH>
+                <wp14:sizeRelV relativeFrom="margin">
+                  <wp14:pctHeight>0</wp14:pctHeight>
+                </wp14:sizeRelV>
+              </wp:anchor>
+            </w:drawing>
+          </mc:Choice>
+          <mc:Fallback>
+            <w:pict>
+              <v:shape w14:anchorId="538AC9E1" id="_x0000_s1034" type="#_x0000_t202" style="position:absolute;left:0;text-align:left;margin-left:176.8pt;margin-top:8.4pt;width:228pt;height:73.8pt;z-index:251688960;visibility:visible;mso-wrap-style:square;mso-width-percent:0;mso-height-percent:0;mso-wrap-distance-left:9pt;mso-wrap-distance-top:3.6pt;mso-wrap-distance-right:9pt;mso-wrap-distance-bottom:3.6pt;mso-position-horizontal:right;mso-position-horizontal-relative:margin;mso-position-vertical:absolute;mso-position-vertical-relative:text;mso-width-percent:0;mso-height-percent:0;mso-width-relative:margin;mso-height-relative:margin;v-text-anchor:top" o:gfxdata="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">
+                <v:textbox>
+                  <w:txbxContent>
+                    <w:p>
+                      <w:pPr>
+                        <w:rPr>
+                          <w:lang w:val="es-MX"/>
+                        </w:rPr>
+                      </w:pPr>
+                      <w:r>
+                        <w:rPr>
+                          <w:lang w:val="es-MX"/>
+                        </w:rPr>
+                        <w:t xml:space="preserve">La tabla </w:t>
+                      </w:r>
+                      <w:r>
+                        <w:rPr>
+                          <w:b/>
+                          <w:bCs/>
+                          <w:lang w:val="es-MX"/>
+                        </w:rPr>
+                        <w:t xml:space="preserve">GENEROS </w:t>
+                      </w:r>
+                      <w:r>
+                        <w:rPr>
+                          <w:lang w:val="es-MX"/>
+                        </w:rPr>
+                        <w:t xml:space="preserve">indica los géneros bajo los cuales se categorizan los productos. Contiene un ID para identificar los géneros y los nombres de </w:t>
+                      </w:r>
+                      <w:proofErr w:type="gramStart"/>
+                      <w:r>
+                        <w:rPr>
+                          <w:lang w:val="es-MX"/>
+                        </w:rPr>
+                        <w:t>los mismos</w:t>
+                      </w:r>
+                      <w:proofErr w:type="gramEnd"/>
+                      <w:r>
+                        <w:rPr>
+                          <w:lang w:val="es-MX"/>
+                        </w:rPr>
+                        <w:t>.</w:t>
+                      </w:r>
+                    </w:p>
+                  </w:txbxContent>
+                </v:textbox>
+                <w10:wrap type="square" anchorx="margin"/>
+              </v:shape>
+            </w:pict>
+          </mc:Fallback>
+        </mc:AlternateContent>
+      </w:r>
+    </w:p>
+    <w:p>
+      <w:pPr>
+        <w:pStyle w:val="Textoindependiente"/>
+        <w:spacing w:before="152" w:line="256" w:lineRule="auto"/>
+        <w:ind w:right="163"/>
+      </w:pPr>
+    </w:p>
+    <w:p>
+      <w:pPr>
+        <w:pStyle w:val="Textoindependiente"/>
+        <w:spacing w:before="152" w:line="256" w:lineRule="auto"/>
+        <w:ind w:right="163"/>
+      </w:pPr>
+    </w:p>
+    <w:p>
+      <w:pPr>
+        <w:pStyle w:val="Textoindependiente"/>
+        <w:spacing w:before="152" w:line="256" w:lineRule="auto"/>
+        <w:ind w:right="163"/>
+      </w:pPr>
+    </w:p>
+    <w:p>
+      <w:pPr>
+        <w:pStyle w:val="Textoindependiente"/>
+        <w:spacing w:before="152" w:line="256" w:lineRule="auto"/>
+        <w:ind w:right="163"/>
+      </w:pPr>
+    </w:p>
+    <w:p>
+      <w:pPr>
+        <w:pStyle w:val="Textoindependiente"/>
+        <w:spacing w:before="152" w:line="256" w:lineRule="auto"/>
+        <w:ind w:right="163"/>
+      </w:pPr>
+      <w:r>
+        <w:rPr>
+          <w:noProof/>
+        </w:rPr>
         <w:drawing>
-          <wp:inline distT="0" distB="0" distL="0" distR="0" wp14:anchorId="0A2714F5" wp14:editId="130181AF">
-            <wp:extent cx="2294255" cy="1913255"/>
+          <wp:anchor distT="0" distB="0" distL="114300" distR="114300" simplePos="0" relativeHeight="251655168" behindDoc="1" locked="0" layoutInCell="1" allowOverlap="1" wp14:anchorId="24F579E9" wp14:editId="0B67472F">
+            <wp:simplePos x="0" y="0"/>
+            <wp:positionH relativeFrom="margin">
+              <wp:align>left</wp:align>
+            </wp:positionH>
+            <wp:positionV relativeFrom="paragraph">
+              <wp:posOffset>191770</wp:posOffset>
+            </wp:positionV>
+            <wp:extent cx="2328545" cy="1913255"/>
             <wp:effectExtent l="0" t="0" r="0" b="0"/>
-            <wp:docPr id="472051979" name="Imagen 13"/>
+            <wp:wrapNone/>
+            <wp:docPr id="1898504091" name="Imagen 3"/>
             <wp:cNvGraphicFramePr>
               <a:graphicFrameLocks xmlns:a="http://schemas.openxmlformats.org/drawingml/2006/main" noChangeAspect="1"/>
             </wp:cNvGraphicFramePr>
@@ -8499,7 +10293,7 @@
               <a:graphicData uri="http://schemas.openxmlformats.org/drawingml/2006/picture">
                 <pic:pic xmlns:pic="http://schemas.openxmlformats.org/drawingml/2006/picture">
                   <pic:nvPicPr>
-                    <pic:cNvPr id="0" name="Picture 13"/>
+                    <pic:cNvPr id="0" name="Picture 3"/>
                     <pic:cNvPicPr>
                       <a:picLocks noChangeAspect="1" noChangeArrowheads="1"/>
                     </pic:cNvPicPr>
@@ -8520,7 +10314,7 @@
                   <pic:spPr bwMode="auto">
                     <a:xfrm>
                       <a:off x="0" y="0"/>
-                      <a:ext cx="2294255" cy="1913255"/>
+                      <a:ext cx="2328545" cy="1913255"/>
                     </a:xfrm>
                     <a:prstGeom prst="rect">
                       <a:avLst/>
@@ -8533,7 +10327,7 @@
                 </pic:pic>
               </a:graphicData>
             </a:graphic>
-          </wp:inline>
+          </wp:anchor>
         </w:drawing>
       </w:r>
     </w:p>
@@ -8550,6 +10344,152 @@
         <w:spacing w:before="152" w:line="256" w:lineRule="auto"/>
         <w:ind w:right="163"/>
       </w:pPr>
+      <w:r>
+        <w:rPr>
+          <w:noProof/>
+        </w:rPr>
+        <mc:AlternateContent>
+          <mc:Choice Requires="wps">
+            <w:drawing>
+              <wp:anchor distT="45720" distB="45720" distL="114300" distR="114300" simplePos="0" relativeHeight="251693056" behindDoc="0" locked="0" layoutInCell="1" allowOverlap="1" wp14:anchorId="4986D9AA" wp14:editId="60E26308">
+                <wp:simplePos x="0" y="0"/>
+                <wp:positionH relativeFrom="margin">
+                  <wp:align>right</wp:align>
+                </wp:positionH>
+                <wp:positionV relativeFrom="paragraph">
+                  <wp:posOffset>110490</wp:posOffset>
+                </wp:positionV>
+                <wp:extent cx="2895600" cy="937260"/>
+                <wp:effectExtent l="0" t="0" r="19050" b="15240"/>
+                <wp:wrapSquare wrapText="bothSides"/>
+                <wp:docPr id="51168279" name="Cuadro de texto 2"/>
+                <wp:cNvGraphicFramePr>
+                  <a:graphicFrameLocks xmlns:a="http://schemas.openxmlformats.org/drawingml/2006/main"/>
+                </wp:cNvGraphicFramePr>
+                <a:graphic xmlns:a="http://schemas.openxmlformats.org/drawingml/2006/main">
+                  <a:graphicData uri="http://schemas.microsoft.com/office/word/2010/wordprocessingShape">
+                    <wps:wsp>
+                      <wps:cNvSpPr txBox="1">
+                        <a:spLocks noChangeArrowheads="1"/>
+                      </wps:cNvSpPr>
+                      <wps:spPr bwMode="auto">
+                        <a:xfrm>
+                          <a:off x="0" y="0"/>
+                          <a:ext cx="2895600" cy="937260"/>
+                        </a:xfrm>
+                        <a:prstGeom prst="rect">
+                          <a:avLst/>
+                        </a:prstGeom>
+                        <a:solidFill>
+                          <a:srgbClr val="FFFFFF"/>
+                        </a:solidFill>
+                        <a:ln w="9525">
+                          <a:solidFill>
+                            <a:srgbClr val="000000"/>
+                          </a:solidFill>
+                          <a:miter lim="800000"/>
+                          <a:headEnd/>
+                          <a:tailEnd/>
+                        </a:ln>
+                      </wps:spPr>
+                      <wps:txbx>
+                        <w:txbxContent>
+                          <w:p>
+                            <w:pPr>
+                              <w:rPr>
+                                <w:lang w:val="es-MX"/>
+                              </w:rPr>
+                            </w:pPr>
+                            <w:r>
+                              <w:rPr>
+                                <w:lang w:val="es-MX"/>
+                              </w:rPr>
+                              <w:t xml:space="preserve">La tabla </w:t>
+                            </w:r>
+                            <w:r>
+                              <w:rPr>
+                                <w:b/>
+                                <w:bCs/>
+                                <w:lang w:val="es-MX"/>
+                              </w:rPr>
+                              <w:t xml:space="preserve">TIPO DE PRODUCTO </w:t>
+                            </w:r>
+                            <w:r>
+                              <w:rPr>
+                                <w:lang w:val="es-MX"/>
+                              </w:rPr>
+                              <w:t>indica el tipo de producto a vender. Contiene un ID para identificar el tipo de producto</w:t>
+                            </w:r>
+                            <w:r>
+                              <w:rPr>
+                                <w:lang w:val="es-MX"/>
+                              </w:rPr>
+                              <w:t>.</w:t>
+                            </w:r>
+                          </w:p>
+                        </w:txbxContent>
+                      </wps:txbx>
+                      <wps:bodyPr rot="0" vert="horz" wrap="square" lIns="91440" tIns="45720" rIns="91440" bIns="45720" anchor="t" anchorCtr="0">
+                        <a:noAutofit/>
+                      </wps:bodyPr>
+                    </wps:wsp>
+                  </a:graphicData>
+                </a:graphic>
+                <wp14:sizeRelH relativeFrom="margin">
+                  <wp14:pctWidth>0</wp14:pctWidth>
+                </wp14:sizeRelH>
+                <wp14:sizeRelV relativeFrom="margin">
+                  <wp14:pctHeight>0</wp14:pctHeight>
+                </wp14:sizeRelV>
+              </wp:anchor>
+            </w:drawing>
+          </mc:Choice>
+          <mc:Fallback>
+            <w:pict>
+              <v:shape w14:anchorId="4986D9AA" id="_x0000_s1035" type="#_x0000_t202" style="position:absolute;left:0;text-align:left;margin-left:176.8pt;margin-top:8.7pt;width:228pt;height:73.8pt;z-index:251693056;visibility:visible;mso-wrap-style:square;mso-width-percent:0;mso-height-percent:0;mso-wrap-distance-left:9pt;mso-wrap-distance-top:3.6pt;mso-wrap-distance-right:9pt;mso-wrap-distance-bottom:3.6pt;mso-position-horizontal:right;mso-position-horizontal-relative:margin;mso-position-vertical:absolute;mso-position-vertical-relative:text;mso-width-percent:0;mso-height-percent:0;mso-width-relative:margin;mso-height-relative:margin;v-text-anchor:top" o:gfxdata="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">
+                <v:textbox>
+                  <w:txbxContent>
+                    <w:p>
+                      <w:pPr>
+                        <w:rPr>
+                          <w:lang w:val="es-MX"/>
+                        </w:rPr>
+                      </w:pPr>
+                      <w:r>
+                        <w:rPr>
+                          <w:lang w:val="es-MX"/>
+                        </w:rPr>
+                        <w:t xml:space="preserve">La tabla </w:t>
+                      </w:r>
+                      <w:r>
+                        <w:rPr>
+                          <w:b/>
+                          <w:bCs/>
+                          <w:lang w:val="es-MX"/>
+                        </w:rPr>
+                        <w:t xml:space="preserve">TIPO DE PRODUCTO </w:t>
+                      </w:r>
+                      <w:r>
+                        <w:rPr>
+                          <w:lang w:val="es-MX"/>
+                        </w:rPr>
+                        <w:t>indica el tipo de producto a vender. Contiene un ID para identificar el tipo de producto</w:t>
+                      </w:r>
+                      <w:r>
+                        <w:rPr>
+                          <w:lang w:val="es-MX"/>
+                        </w:rPr>
+                        <w:t>.</w:t>
+                      </w:r>
+                    </w:p>
+                  </w:txbxContent>
+                </v:textbox>
+                <w10:wrap type="square" anchorx="margin"/>
+              </v:shape>
+            </w:pict>
+          </mc:Fallback>
+        </mc:AlternateContent>
+      </w:r>
     </w:p>
     <w:p>
       <w:pPr>
@@ -8592,19 +10532,46 @@
         <w:spacing w:before="152" w:line="256" w:lineRule="auto"/>
         <w:ind w:right="163"/>
       </w:pPr>
+    </w:p>
+    <w:p>
+      <w:pPr>
+        <w:pStyle w:val="Textoindependiente"/>
+        <w:spacing w:before="152" w:line="256" w:lineRule="auto"/>
+        <w:ind w:right="163"/>
+      </w:pPr>
+    </w:p>
+    <w:p>
+      <w:pPr>
+        <w:pStyle w:val="Textoindependiente"/>
+        <w:spacing w:before="152" w:line="256" w:lineRule="auto"/>
+        <w:ind w:right="163"/>
+      </w:pPr>
+    </w:p>
+    <w:p>
+      <w:pPr>
+        <w:pStyle w:val="Textoindependiente"/>
+        <w:spacing w:before="152" w:line="256" w:lineRule="auto"/>
+        <w:ind w:left="0" w:right="163" w:firstLine="0"/>
+      </w:pPr>
+    </w:p>
+    <w:p>
+      <w:pPr>
+        <w:pStyle w:val="Textoindependiente"/>
+        <w:spacing w:before="152" w:line="256" w:lineRule="auto"/>
+        <w:ind w:left="0" w:right="163" w:firstLine="0"/>
+      </w:pPr>
       <w:r>
         <w:rPr>
           <w:noProof/>
         </w:rPr>
-        <w:lastRenderedPageBreak/>
         <w:drawing>
-          <wp:anchor distT="0" distB="0" distL="114300" distR="114300" simplePos="0" relativeHeight="251662336" behindDoc="1" locked="0" layoutInCell="1" allowOverlap="1" wp14:anchorId="08572E6A" wp14:editId="4066D454">
+          <wp:anchor distT="0" distB="0" distL="114300" distR="114300" simplePos="0" relativeHeight="251662336" behindDoc="1" locked="0" layoutInCell="1" allowOverlap="1" wp14:anchorId="08572E6A" wp14:editId="3027C63E">
             <wp:simplePos x="0" y="0"/>
-            <wp:positionH relativeFrom="column">
-              <wp:posOffset>-667385</wp:posOffset>
+            <wp:positionH relativeFrom="page">
+              <wp:align>center</wp:align>
             </wp:positionH>
             <wp:positionV relativeFrom="paragraph">
-              <wp:posOffset>-4657</wp:posOffset>
+              <wp:posOffset>-675005</wp:posOffset>
             </wp:positionV>
             <wp:extent cx="6891100" cy="7611534"/>
             <wp:effectExtent l="0" t="0" r="5080" b="8890"/>
@@ -8826,50 +10793,86 @@
       <w:pPr>
         <w:pStyle w:val="Textoindependiente"/>
         <w:spacing w:before="152" w:line="256" w:lineRule="auto"/>
-        <w:ind w:right="163"/>
+        <w:ind w:left="0" w:right="163" w:firstLine="0"/>
       </w:pPr>
     </w:p>
     <w:p>
       <w:pPr>
         <w:pStyle w:val="Textoindependiente"/>
         <w:spacing w:before="152" w:line="256" w:lineRule="auto"/>
-        <w:ind w:right="163"/>
-      </w:pPr>
-    </w:p>
-    <w:p>
-      <w:pPr>
-        <w:pStyle w:val="Textoindependiente"/>
-        <w:spacing w:before="152" w:line="256" w:lineRule="auto"/>
-        <w:ind w:right="163"/>
-      </w:pPr>
-    </w:p>
-    <w:p>
-      <w:pPr>
-        <w:pStyle w:val="Textoindependiente"/>
-        <w:spacing w:before="152" w:line="256" w:lineRule="auto"/>
-        <w:ind w:right="163"/>
-      </w:pPr>
-    </w:p>
-    <w:p>
-      <w:pPr>
-        <w:pStyle w:val="Textoindependiente"/>
-        <w:spacing w:before="152" w:line="256" w:lineRule="auto"/>
-        <w:ind w:right="163"/>
-      </w:pPr>
-    </w:p>
-    <w:p>
-      <w:pPr>
-        <w:pStyle w:val="Textoindependiente"/>
-        <w:spacing w:before="152" w:line="256" w:lineRule="auto"/>
-        <w:ind w:right="163"/>
-      </w:pPr>
-    </w:p>
-    <w:p>
-      <w:pPr>
-        <w:pStyle w:val="Textoindependiente"/>
-        <w:spacing w:before="152" w:line="256" w:lineRule="auto"/>
-        <w:ind w:right="163"/>
-      </w:pPr>
+        <w:ind w:left="395" w:right="163" w:firstLine="0"/>
+      </w:pPr>
+      <w:r>
+        <w:t xml:space="preserve">La tabla </w:t>
+      </w:r>
+      <w:r>
+        <w:rPr>
+          <w:b/>
+          <w:bCs/>
+        </w:rPr>
+        <w:t>VENTAS</w:t>
+      </w:r>
+      <w:r>
+        <w:t xml:space="preserve"> sirve como eje central para relacionar el resto de las tablas, utilizando la información de cada venta realizada y asignando un identificador único a cada registro para establecer las conexiones. Además de su función relacional, contiene varios atributos propios, entre ellos: </w:t>
+      </w:r>
+      <w:proofErr w:type="spellStart"/>
+      <w:r>
+        <w:rPr>
+          <w:b/>
+          <w:bCs/>
+        </w:rPr>
+        <w:t>FechaVenta</w:t>
+      </w:r>
+      <w:proofErr w:type="spellEnd"/>
+      <w:r>
+        <w:t xml:space="preserve">, </w:t>
+      </w:r>
+      <w:r>
+        <w:rPr>
+          <w:b/>
+          <w:bCs/>
+        </w:rPr>
+        <w:t>Producto</w:t>
+      </w:r>
+      <w:r>
+        <w:t xml:space="preserve">, </w:t>
+      </w:r>
+      <w:proofErr w:type="spellStart"/>
+      <w:r>
+        <w:rPr>
+          <w:b/>
+          <w:bCs/>
+        </w:rPr>
+        <w:t>PrecioUnitario</w:t>
+      </w:r>
+      <w:proofErr w:type="spellEnd"/>
+      <w:r>
+        <w:t xml:space="preserve">, </w:t>
+      </w:r>
+      <w:proofErr w:type="spellStart"/>
+      <w:r>
+        <w:rPr>
+          <w:b/>
+          <w:bCs/>
+        </w:rPr>
+        <w:t>UnidadesVendidas</w:t>
+      </w:r>
+      <w:proofErr w:type="spellEnd"/>
+      <w:r>
+        <w:t xml:space="preserve"> y </w:t>
+      </w:r>
+      <w:proofErr w:type="spellStart"/>
+      <w:r>
+        <w:rPr>
+          <w:b/>
+          <w:bCs/>
+        </w:rPr>
+        <w:t>PorcentajeRentabilidad</w:t>
+      </w:r>
+      <w:proofErr w:type="spellEnd"/>
+      <w:r>
+        <w:t>.</w:t>
+      </w:r>
     </w:p>
     <w:p>
       <w:pPr>
@@ -9769,6 +11772,90 @@
     </w:p>
     <w:p>
       <w:pPr>
+        <w:pStyle w:val="Textoindependiente"/>
+        <w:spacing w:before="152" w:line="256" w:lineRule="auto"/>
+        <w:ind w:left="0" w:right="163" w:firstLine="0"/>
+      </w:pPr>
+    </w:p>
+    <w:p>
+      <w:pPr>
+        <w:pStyle w:val="Textoindependiente"/>
+        <w:spacing w:before="152" w:line="256" w:lineRule="auto"/>
+        <w:ind w:left="0" w:right="163" w:firstLine="0"/>
+      </w:pPr>
+    </w:p>
+    <w:p>
+      <w:pPr>
+        <w:pStyle w:val="Textoindependiente"/>
+        <w:spacing w:before="152" w:line="256" w:lineRule="auto"/>
+        <w:ind w:left="0" w:right="163" w:firstLine="0"/>
+      </w:pPr>
+    </w:p>
+    <w:p>
+      <w:pPr>
+        <w:pStyle w:val="Textoindependiente"/>
+        <w:spacing w:before="152" w:line="256" w:lineRule="auto"/>
+        <w:ind w:left="0" w:right="163" w:firstLine="0"/>
+      </w:pPr>
+    </w:p>
+    <w:p>
+      <w:pPr>
+        <w:pStyle w:val="Textoindependiente"/>
+        <w:spacing w:before="152" w:line="256" w:lineRule="auto"/>
+        <w:ind w:left="0" w:right="163" w:firstLine="0"/>
+      </w:pPr>
+    </w:p>
+    <w:p>
+      <w:pPr>
+        <w:pStyle w:val="Textoindependiente"/>
+        <w:spacing w:before="152" w:line="256" w:lineRule="auto"/>
+        <w:ind w:left="0" w:right="163" w:firstLine="0"/>
+      </w:pPr>
+    </w:p>
+    <w:p>
+      <w:pPr>
+        <w:pStyle w:val="Textoindependiente"/>
+        <w:spacing w:before="152" w:line="256" w:lineRule="auto"/>
+        <w:ind w:left="0" w:right="163" w:firstLine="0"/>
+      </w:pPr>
+    </w:p>
+    <w:p>
+      <w:pPr>
+        <w:pStyle w:val="Textoindependiente"/>
+        <w:spacing w:before="152" w:line="256" w:lineRule="auto"/>
+        <w:ind w:left="0" w:right="163" w:firstLine="0"/>
+      </w:pPr>
+    </w:p>
+    <w:p>
+      <w:pPr>
+        <w:pStyle w:val="Textoindependiente"/>
+        <w:spacing w:before="152" w:line="256" w:lineRule="auto"/>
+        <w:ind w:left="0" w:right="163" w:firstLine="0"/>
+      </w:pPr>
+    </w:p>
+    <w:p>
+      <w:pPr>
+        <w:pStyle w:val="Textoindependiente"/>
+        <w:spacing w:before="152" w:line="256" w:lineRule="auto"/>
+        <w:ind w:left="0" w:right="163" w:firstLine="0"/>
+      </w:pPr>
+    </w:p>
+    <w:p>
+      <w:pPr>
+        <w:pStyle w:val="Textoindependiente"/>
+        <w:spacing w:before="152" w:line="256" w:lineRule="auto"/>
+        <w:ind w:left="0" w:right="163" w:firstLine="0"/>
+      </w:pPr>
+    </w:p>
+    <w:p>
+      <w:pPr>
+        <w:pStyle w:val="Textoindependiente"/>
+        <w:spacing w:before="152" w:line="256" w:lineRule="auto"/>
+        <w:ind w:left="0" w:right="163" w:firstLine="0"/>
+      </w:pPr>
+    </w:p>
+    <w:p>
+      <w:pPr>
         <w:pStyle w:val="Ttulo1"/>
         <w:numPr>
           <w:ilvl w:val="0"/>
@@ -9884,12 +11971,19 @@
         <w:rPr>
           <w:noProof/>
         </w:rPr>
-        <w:lastRenderedPageBreak/>
         <w:drawing>
-          <wp:inline distT="0" distB="0" distL="0" distR="0" wp14:anchorId="351BD049" wp14:editId="345ED78D">
-            <wp:extent cx="5581650" cy="3139440"/>
-            <wp:effectExtent l="0" t="0" r="0" b="3810"/>
-            <wp:docPr id="217884713" name="Imagen 11"/>
+          <wp:anchor distT="0" distB="0" distL="114300" distR="114300" simplePos="0" relativeHeight="251696128" behindDoc="1" locked="0" layoutInCell="1" allowOverlap="1" wp14:anchorId="7D2130C5" wp14:editId="6D938D7C">
+            <wp:simplePos x="0" y="0"/>
+            <wp:positionH relativeFrom="margin">
+              <wp:posOffset>-241300</wp:posOffset>
+            </wp:positionH>
+            <wp:positionV relativeFrom="paragraph">
+              <wp:posOffset>3310890</wp:posOffset>
+            </wp:positionV>
+            <wp:extent cx="6156960" cy="3147060"/>
+            <wp:effectExtent l="0" t="0" r="0" b="0"/>
+            <wp:wrapNone/>
+            <wp:docPr id="846764413" name="Imagen 10"/>
             <wp:cNvGraphicFramePr>
               <a:graphicFrameLocks xmlns:a="http://schemas.openxmlformats.org/drawingml/2006/main" noChangeAspect="1"/>
             </wp:cNvGraphicFramePr>
@@ -9897,7 +11991,7 @@
               <a:graphicData uri="http://schemas.openxmlformats.org/drawingml/2006/picture">
                 <pic:pic xmlns:pic="http://schemas.openxmlformats.org/drawingml/2006/picture">
                   <pic:nvPicPr>
-                    <pic:cNvPr id="0" name="Picture 3"/>
+                    <pic:cNvPr id="0" name="Picture 1"/>
                     <pic:cNvPicPr>
                       <a:picLocks noChangeAspect="1" noChangeArrowheads="1"/>
                     </pic:cNvPicPr>
@@ -9918,7 +12012,7 @@
                   <pic:spPr bwMode="auto">
                     <a:xfrm>
                       <a:off x="0" y="0"/>
-                      <a:ext cx="5581650" cy="3139440"/>
+                      <a:ext cx="6156960" cy="3147060"/>
                     </a:xfrm>
                     <a:prstGeom prst="rect">
                       <a:avLst/>
@@ -9931,25 +12025,21 @@
                 </pic:pic>
               </a:graphicData>
             </a:graphic>
-          </wp:inline>
+            <wp14:sizeRelH relativeFrom="margin">
+              <wp14:pctWidth>0</wp14:pctWidth>
+            </wp14:sizeRelH>
+          </wp:anchor>
         </w:drawing>
       </w:r>
-    </w:p>
-    <w:p>
-      <w:pPr>
-        <w:pStyle w:val="Textoindependiente"/>
-        <w:spacing w:before="152" w:line="256" w:lineRule="auto"/>
-        <w:ind w:left="0" w:right="163" w:firstLine="0"/>
-      </w:pPr>
       <w:r>
         <w:rPr>
           <w:noProof/>
         </w:rPr>
         <w:drawing>
-          <wp:inline distT="0" distB="0" distL="0" distR="0" wp14:anchorId="7D2130C5" wp14:editId="6DBC4ADF">
-            <wp:extent cx="5594350" cy="3147060"/>
-            <wp:effectExtent l="0" t="0" r="6350" b="0"/>
-            <wp:docPr id="846764413" name="Imagen 10"/>
+          <wp:inline distT="0" distB="0" distL="0" distR="0" wp14:anchorId="351BD049" wp14:editId="7F44E10D">
+            <wp:extent cx="5943600" cy="3139440"/>
+            <wp:effectExtent l="0" t="0" r="0" b="3810"/>
+            <wp:docPr id="217884713" name="Imagen 11"/>
             <wp:cNvGraphicFramePr>
               <a:graphicFrameLocks xmlns:a="http://schemas.openxmlformats.org/drawingml/2006/main" noChangeAspect="1"/>
             </wp:cNvGraphicFramePr>
@@ -9957,7 +12047,7 @@
               <a:graphicData uri="http://schemas.openxmlformats.org/drawingml/2006/picture">
                 <pic:pic xmlns:pic="http://schemas.openxmlformats.org/drawingml/2006/picture">
                   <pic:nvPicPr>
-                    <pic:cNvPr id="0" name="Picture 1"/>
+                    <pic:cNvPr id="0" name="Picture 3"/>
                     <pic:cNvPicPr>
                       <a:picLocks noChangeAspect="1" noChangeArrowheads="1"/>
                     </pic:cNvPicPr>
@@ -9978,7 +12068,7 @@
                   <pic:spPr bwMode="auto">
                     <a:xfrm>
                       <a:off x="0" y="0"/>
-                      <a:ext cx="5594350" cy="3147060"/>
+                      <a:ext cx="5943600" cy="3139440"/>
                     </a:xfrm>
                     <a:prstGeom prst="rect">
                       <a:avLst/>
@@ -10067,6 +12157,20 @@
     </w:p>
     <w:p>
       <w:pPr>
+        <w:pStyle w:val="Textoindependiente"/>
+        <w:spacing w:before="152" w:line="256" w:lineRule="auto"/>
+        <w:ind w:left="0" w:right="163" w:firstLine="0"/>
+      </w:pPr>
+    </w:p>
+    <w:p>
+      <w:pPr>
+        <w:pStyle w:val="Textoindependiente"/>
+        <w:spacing w:before="152" w:line="256" w:lineRule="auto"/>
+        <w:ind w:left="0" w:right="163" w:firstLine="0"/>
+      </w:pPr>
+    </w:p>
+    <w:p>
+      <w:pPr>
         <w:pStyle w:val="Ttulo1"/>
         <w:numPr>
           <w:ilvl w:val="0"/>
@@ -10082,7 +12186,6 @@
         <w:rPr>
           <w:w w:val="90"/>
         </w:rPr>
-        <w:lastRenderedPageBreak/>
         <w:t>Importacion</w:t>
       </w:r>
       <w:proofErr w:type="spellEnd"/>
@@ -11119,7 +13222,6 @@
           <w:bCs/>
           <w:lang w:val="es-MX"/>
         </w:rPr>
-        <w:lastRenderedPageBreak/>
         <w:t>Tabla VENTAS</w:t>
       </w:r>
     </w:p>
@@ -11468,6 +13570,76 @@
         <w:pStyle w:val="Textoindependiente"/>
         <w:spacing w:before="152" w:line="256" w:lineRule="auto"/>
         <w:ind w:right="163"/>
+        <w:rPr>
+          <w:lang w:val="es-MX"/>
+        </w:rPr>
+      </w:pPr>
+    </w:p>
+    <w:p>
+      <w:pPr>
+        <w:pStyle w:val="Textoindependiente"/>
+        <w:spacing w:before="152" w:line="256" w:lineRule="auto"/>
+        <w:ind w:right="163"/>
+        <w:rPr>
+          <w:lang w:val="es-MX"/>
+        </w:rPr>
+      </w:pPr>
+      <w:r>
+        <w:rPr>
+          <w:lang w:val="es-MX"/>
+        </w:rPr>
+        <w:drawing>
+          <wp:inline distT="0" distB="0" distL="0" distR="0" wp14:anchorId="073A3F66" wp14:editId="4116AE1A">
+            <wp:extent cx="5594350" cy="3990340"/>
+            <wp:effectExtent l="0" t="0" r="6350" b="0"/>
+            <wp:docPr id="1133590029" name="Imagen 1"/>
+            <wp:cNvGraphicFramePr>
+              <a:graphicFrameLocks xmlns:a="http://schemas.openxmlformats.org/drawingml/2006/main" noChangeAspect="1"/>
+            </wp:cNvGraphicFramePr>
+            <a:graphic xmlns:a="http://schemas.openxmlformats.org/drawingml/2006/main">
+              <a:graphicData uri="http://schemas.openxmlformats.org/drawingml/2006/picture">
+                <pic:pic xmlns:pic="http://schemas.openxmlformats.org/drawingml/2006/picture">
+                  <pic:nvPicPr>
+                    <pic:cNvPr id="1133590029" name=""/>
+                    <pic:cNvPicPr/>
+                  </pic:nvPicPr>
+                  <pic:blipFill>
+                    <a:blip r:embed="rId43"/>
+                    <a:stretch>
+                      <a:fillRect/>
+                    </a:stretch>
+                  </pic:blipFill>
+                  <pic:spPr>
+                    <a:xfrm>
+                      <a:off x="0" y="0"/>
+                      <a:ext cx="5594350" cy="3990340"/>
+                    </a:xfrm>
+                    <a:prstGeom prst="rect">
+                      <a:avLst/>
+                    </a:prstGeom>
+                  </pic:spPr>
+                </pic:pic>
+              </a:graphicData>
+            </a:graphic>
+          </wp:inline>
+        </w:drawing>
+      </w:r>
+    </w:p>
+    <w:p>
+      <w:pPr>
+        <w:pStyle w:val="Textoindependiente"/>
+        <w:spacing w:before="152" w:line="256" w:lineRule="auto"/>
+        <w:ind w:right="163"/>
+        <w:rPr>
+          <w:lang w:val="es-MX"/>
+        </w:rPr>
+      </w:pPr>
+    </w:p>
+    <w:p>
+      <w:pPr>
+        <w:pStyle w:val="Textoindependiente"/>
+        <w:spacing w:before="152" w:line="256" w:lineRule="auto"/>
+        <w:ind w:left="0" w:right="163" w:firstLine="0"/>
         <w:rPr>
           <w:lang w:val="es-MX"/>
         </w:rPr>
@@ -11496,6 +13668,7 @@
         <w:rPr>
           <w:w w:val="90"/>
         </w:rPr>
+        <w:lastRenderedPageBreak/>
         <w:t xml:space="preserve">Aplicación de los fondos creados en </w:t>
       </w:r>
       <w:proofErr w:type="spellStart"/>
@@ -11600,65 +13773,6 @@
         </w:rPr>
         <w:t xml:space="preserve"> BI. De este modo, los gráficos actúan como un elemento unificador en el diseño del informe, haciendo que la información sea más accesible y comprensible para el público destinatario.</w:t>
       </w:r>
-    </w:p>
-    <w:p>
-      <w:pPr>
-        <w:pStyle w:val="NormalWeb"/>
-        <w:ind w:left="438"/>
-        <w:jc w:val="both"/>
-        <w:rPr>
-          <w:rFonts w:asciiTheme="minorHAnsi" w:hAnsiTheme="minorHAnsi" w:cstheme="minorHAnsi"/>
-        </w:rPr>
-      </w:pPr>
-    </w:p>
-    <w:p>
-      <w:pPr>
-        <w:pStyle w:val="NormalWeb"/>
-        <w:ind w:left="438"/>
-        <w:jc w:val="both"/>
-        <w:rPr>
-          <w:rFonts w:asciiTheme="minorHAnsi" w:hAnsiTheme="minorHAnsi" w:cstheme="minorHAnsi"/>
-        </w:rPr>
-      </w:pPr>
-    </w:p>
-    <w:p>
-      <w:pPr>
-        <w:pStyle w:val="NormalWeb"/>
-        <w:ind w:left="438"/>
-        <w:jc w:val="both"/>
-        <w:rPr>
-          <w:rFonts w:asciiTheme="minorHAnsi" w:hAnsiTheme="minorHAnsi" w:cstheme="minorHAnsi"/>
-        </w:rPr>
-      </w:pPr>
-    </w:p>
-    <w:p>
-      <w:pPr>
-        <w:pStyle w:val="NormalWeb"/>
-        <w:ind w:left="438"/>
-        <w:jc w:val="both"/>
-        <w:rPr>
-          <w:rFonts w:asciiTheme="minorHAnsi" w:hAnsiTheme="minorHAnsi" w:cstheme="minorHAnsi"/>
-        </w:rPr>
-      </w:pPr>
-    </w:p>
-    <w:p>
-      <w:pPr>
-        <w:pStyle w:val="NormalWeb"/>
-        <w:jc w:val="both"/>
-        <w:rPr>
-          <w:rFonts w:asciiTheme="minorHAnsi" w:hAnsiTheme="minorHAnsi" w:cstheme="minorHAnsi"/>
-        </w:rPr>
-      </w:pPr>
-    </w:p>
-    <w:p>
-      <w:pPr>
-        <w:pStyle w:val="NormalWeb"/>
-        <w:ind w:left="438"/>
-        <w:jc w:val="both"/>
-        <w:rPr>
-          <w:rFonts w:asciiTheme="minorHAnsi" w:hAnsiTheme="minorHAnsi" w:cstheme="minorHAnsi"/>
-        </w:rPr>
-      </w:pPr>
     </w:p>
     <w:p>
       <w:pPr>
@@ -11677,7 +13791,6 @@
         <w:rPr>
           <w:w w:val="90"/>
         </w:rPr>
-        <w:lastRenderedPageBreak/>
         <w:t>Alcane</w:t>
       </w:r>
       <w:proofErr w:type="spellEnd"/>
@@ -11798,7 +13911,7 @@
                     <pic:cNvPicPr/>
                   </pic:nvPicPr>
                   <pic:blipFill>
-                    <a:blip r:embed="rId43">
+                    <a:blip r:embed="rId44">
                       <a:extLst>
                         <a:ext uri="{28A0092B-C50C-407E-A947-70E740481C1C}">
                           <a14:useLocalDpi xmlns:a14="http://schemas.microsoft.com/office/drawing/2010/main" val="0"/>
@@ -11834,6 +13947,27 @@
     </w:p>
     <w:p>
       <w:pPr>
+        <w:pStyle w:val="Textoindependiente"/>
+        <w:spacing w:before="152" w:line="256" w:lineRule="auto"/>
+        <w:ind w:left="0" w:right="163" w:firstLine="0"/>
+      </w:pPr>
+    </w:p>
+    <w:p>
+      <w:pPr>
+        <w:pStyle w:val="Textoindependiente"/>
+        <w:spacing w:before="152" w:line="256" w:lineRule="auto"/>
+        <w:ind w:left="0" w:right="163" w:firstLine="0"/>
+      </w:pPr>
+    </w:p>
+    <w:p>
+      <w:pPr>
+        <w:pStyle w:val="Textoindependiente"/>
+        <w:spacing w:before="152" w:line="256" w:lineRule="auto"/>
+        <w:ind w:left="0" w:right="163" w:firstLine="0"/>
+      </w:pPr>
+    </w:p>
+    <w:p>
+      <w:pPr>
         <w:pStyle w:val="NormalWeb"/>
         <w:ind w:left="438"/>
         <w:jc w:val="both"/>
@@ -11846,6 +13980,7 @@
           <w:rFonts w:asciiTheme="minorHAnsi" w:hAnsiTheme="minorHAnsi" w:cstheme="minorHAnsi"/>
           <w:noProof/>
         </w:rPr>
+        <w:lastRenderedPageBreak/>
         <w:drawing>
           <wp:anchor distT="0" distB="0" distL="114300" distR="114300" simplePos="0" relativeHeight="251665408" behindDoc="1" locked="0" layoutInCell="1" allowOverlap="1" wp14:anchorId="066D66E9" wp14:editId="0232BC58">
             <wp:simplePos x="0" y="0"/>
@@ -11870,7 +14005,7 @@
                     <pic:cNvPicPr/>
                   </pic:nvPicPr>
                   <pic:blipFill>
-                    <a:blip r:embed="rId44">
+                    <a:blip r:embed="rId45">
                       <a:extLst>
                         <a:ext uri="{28A0092B-C50C-407E-A947-70E740481C1C}">
                           <a14:useLocalDpi xmlns:a14="http://schemas.microsoft.com/office/drawing/2010/main" val="0"/>
@@ -12022,20 +14157,6 @@
     </w:p>
     <w:p>
       <w:pPr>
-        <w:rPr>
-          <w:lang w:val="es-MX"/>
-        </w:rPr>
-      </w:pPr>
-    </w:p>
-    <w:p>
-      <w:pPr>
-        <w:rPr>
-          <w:lang w:val="es-MX"/>
-        </w:rPr>
-      </w:pPr>
-    </w:p>
-    <w:p>
-      <w:pPr>
         <w:pStyle w:val="Ttulo1"/>
         <w:numPr>
           <w:ilvl w:val="0"/>
@@ -12050,7 +14171,6 @@
         <w:rPr>
           <w:w w:val="90"/>
         </w:rPr>
-        <w:lastRenderedPageBreak/>
         <w:t>Pendiente</w:t>
       </w:r>
     </w:p>
@@ -12082,20 +14202,6 @@
     </w:p>
     <w:p>
       <w:pPr>
-        <w:rPr>
-          <w:lang w:val="es-MX"/>
-        </w:rPr>
-      </w:pPr>
-    </w:p>
-    <w:p>
-      <w:pPr>
-        <w:rPr>
-          <w:lang w:val="es-MX"/>
-        </w:rPr>
-      </w:pPr>
-    </w:p>
-    <w:p>
-      <w:pPr>
         <w:pStyle w:val="Ttulo1"/>
         <w:numPr>
           <w:ilvl w:val="0"/>
@@ -12150,13 +14256,6 @@
           <w:lang w:val="es-MX"/>
         </w:rPr>
       </w:pPr>
-    </w:p>
-    <w:p>
-      <w:pPr>
-        <w:rPr>
-          <w:lang w:val="es-MX"/>
-        </w:rPr>
-      </w:pPr>
       <w:r>
         <w:rPr>
           <w:lang w:val="es-MX"/>
@@ -12405,6 +14504,41 @@
     </w:p>
     <w:p>
       <w:pPr>
+        <w:rPr>
+          <w:lang w:val="es-MX"/>
+        </w:rPr>
+      </w:pPr>
+    </w:p>
+    <w:p>
+      <w:pPr>
+        <w:rPr>
+          <w:lang w:val="es-MX"/>
+        </w:rPr>
+      </w:pPr>
+    </w:p>
+    <w:p>
+      <w:pPr>
+        <w:rPr>
+          <w:lang w:val="es-MX"/>
+        </w:rPr>
+      </w:pPr>
+    </w:p>
+    <w:p>
+      <w:pPr>
+        <w:rPr>
+          <w:lang w:val="es-MX"/>
+        </w:rPr>
+      </w:pPr>
+    </w:p>
+    <w:p>
+      <w:pPr>
+        <w:rPr>
+          <w:lang w:val="es-MX"/>
+        </w:rPr>
+      </w:pPr>
+    </w:p>
+    <w:p>
+      <w:pPr>
         <w:pStyle w:val="Prrafodelista"/>
         <w:numPr>
           <w:ilvl w:val="0"/>
@@ -12420,6 +14554,7 @@
           <w:bCs/>
           <w:lang w:val="es-MX"/>
         </w:rPr>
+        <w:lastRenderedPageBreak/>
         <w:t xml:space="preserve">Comparación con objetivos o </w:t>
       </w:r>
       <w:proofErr w:type="spellStart"/>
@@ -12500,102 +14635,10 @@
           <w:lang w:val="es-MX"/>
         </w:rPr>
       </w:pPr>
-    </w:p>
-    <w:p>
-      <w:pPr>
-        <w:rPr>
-          <w:lang w:val="es-MX"/>
-        </w:rPr>
-      </w:pPr>
-    </w:p>
-    <w:p>
-      <w:pPr>
-        <w:rPr>
-          <w:lang w:val="es-MX"/>
-        </w:rPr>
-      </w:pPr>
-    </w:p>
-    <w:p>
-      <w:pPr>
-        <w:rPr>
-          <w:lang w:val="es-MX"/>
-        </w:rPr>
-      </w:pPr>
-    </w:p>
-    <w:p>
-      <w:pPr>
-        <w:rPr>
-          <w:lang w:val="es-MX"/>
-        </w:rPr>
-      </w:pPr>
-    </w:p>
-    <w:p>
-      <w:pPr>
-        <w:rPr>
-          <w:lang w:val="es-MX"/>
-        </w:rPr>
-      </w:pPr>
-    </w:p>
-    <w:p>
-      <w:pPr>
-        <w:rPr>
-          <w:lang w:val="es-MX"/>
-        </w:rPr>
-      </w:pPr>
-    </w:p>
-    <w:p>
-      <w:pPr>
-        <w:rPr>
-          <w:lang w:val="es-MX"/>
-        </w:rPr>
-      </w:pPr>
-    </w:p>
-    <w:p>
-      <w:pPr>
-        <w:rPr>
-          <w:lang w:val="es-MX"/>
-        </w:rPr>
-      </w:pPr>
-    </w:p>
-    <w:p>
-      <w:pPr>
-        <w:rPr>
-          <w:lang w:val="es-MX"/>
-        </w:rPr>
-      </w:pPr>
-    </w:p>
-    <w:p>
-      <w:pPr>
-        <w:rPr>
-          <w:lang w:val="es-MX"/>
-        </w:rPr>
-      </w:pPr>
-    </w:p>
-    <w:p>
-      <w:pPr>
-        <w:rPr>
-          <w:lang w:val="es-MX"/>
-        </w:rPr>
-      </w:pPr>
-    </w:p>
-    <w:p>
-      <w:pPr>
-        <w:rPr>
-          <w:lang w:val="es-MX"/>
-        </w:rPr>
-      </w:pPr>
-    </w:p>
-    <w:p>
-      <w:pPr>
-        <w:rPr>
-          <w:lang w:val="es-MX"/>
-        </w:rPr>
-      </w:pPr>
-      <w:r>
-        <w:rPr>
-          <w:lang w:val="es-MX"/>
-        </w:rPr>
-        <w:lastRenderedPageBreak/>
+      <w:r>
+        <w:rPr>
+          <w:lang w:val="es-MX"/>
+        </w:rPr>
         <w:t>Para este proyecto, se han definido las siguientes medidas:</w:t>
       </w:r>
     </w:p>
@@ -12634,7 +14677,7 @@
                     <pic:cNvPicPr/>
                   </pic:nvPicPr>
                   <pic:blipFill>
-                    <a:blip r:embed="rId45"/>
+                    <a:blip r:embed="rId46"/>
                     <a:stretch>
                       <a:fillRect/>
                     </a:stretch>
@@ -12720,7 +14763,7 @@
                     <pic:cNvPicPr/>
                   </pic:nvPicPr>
                   <pic:blipFill>
-                    <a:blip r:embed="rId46">
+                    <a:blip r:embed="rId47">
                       <a:extLst>
                         <a:ext uri="{28A0092B-C50C-407E-A947-70E740481C1C}">
                           <a14:useLocalDpi xmlns:a14="http://schemas.microsoft.com/office/drawing/2010/main" val="0"/>
@@ -13059,93 +15102,25 @@
     <w:p>
       <w:pPr>
         <w:pStyle w:val="Prrafodelista"/>
-        <w:numPr>
-          <w:ilvl w:val="0"/>
-          <w:numId w:val="13"/>
-        </w:numPr>
-        <w:rPr>
-          <w:lang w:val="es-MX"/>
-        </w:rPr>
-      </w:pPr>
-      <w:r>
-        <w:rPr>
-          <w:lang w:val="es-MX"/>
-        </w:rPr>
-        <w:t xml:space="preserve">Diferencia = </w:t>
-      </w:r>
-    </w:p>
-    <w:p>
-      <w:pPr>
         <w:ind w:left="720"/>
         <w:rPr>
           <w:lang w:val="es-MX"/>
         </w:rPr>
       </w:pPr>
-      <w:r>
-        <w:rPr>
-          <w:lang w:val="es-MX"/>
-        </w:rPr>
-        <w:t xml:space="preserve">VAR __PREV_QUARTER = </w:t>
-      </w:r>
-      <w:proofErr w:type="gramStart"/>
-      <w:r>
-        <w:rPr>
-          <w:lang w:val="es-MX"/>
-        </w:rPr>
-        <w:t>CALCULATE(</w:t>
-      </w:r>
-      <w:proofErr w:type="gramEnd"/>
-      <w:r>
-        <w:rPr>
-          <w:lang w:val="es-MX"/>
-        </w:rPr>
-        <w:t>[Total facturado], DATEADD('calendario'[Fecha], -1, QUARTER))</w:t>
-      </w:r>
-    </w:p>
-    <w:p>
-      <w:pPr>
+    </w:p>
+    <w:p>
+      <w:pPr>
+        <w:pStyle w:val="Prrafodelista"/>
         <w:ind w:left="720"/>
         <w:rPr>
           <w:lang w:val="es-MX"/>
         </w:rPr>
       </w:pPr>
-      <w:r>
-        <w:rPr>
-          <w:lang w:val="es-MX"/>
-        </w:rPr>
-        <w:t>RETURN</w:t>
-      </w:r>
-    </w:p>
-    <w:p>
-      <w:pPr>
+    </w:p>
+    <w:p>
+      <w:pPr>
+        <w:pStyle w:val="Prrafodelista"/>
         <w:ind w:left="720"/>
-        <w:rPr>
-          <w:lang w:val="es-MX"/>
-        </w:rPr>
-      </w:pPr>
-      <w:r>
-        <w:rPr>
-          <w:lang w:val="es-MX"/>
-        </w:rPr>
-        <w:t xml:space="preserve">IF(SELECTEDVALUE(CALENDARIO[Trimestre]) IN VALUES(CALENDARIO[Trimestre]) &amp;&amp; __PREV_QUARTER&lt;&gt;0, [Total Facturado] - __PREV_QUARTER, </w:t>
-      </w:r>
-      <w:proofErr w:type="gramStart"/>
-      <w:r>
-        <w:rPr>
-          <w:lang w:val="es-MX"/>
-        </w:rPr>
-        <w:t>BLANK(</w:t>
-      </w:r>
-      <w:proofErr w:type="gramEnd"/>
-      <w:r>
-        <w:rPr>
-          <w:lang w:val="es-MX"/>
-        </w:rPr>
-        <w:t>))</w:t>
-      </w:r>
-    </w:p>
-    <w:p>
-      <w:pPr>
         <w:rPr>
           <w:lang w:val="es-MX"/>
         </w:rPr>
@@ -13162,6 +15137,102 @@
           <w:lang w:val="es-MX"/>
         </w:rPr>
       </w:pPr>
+      <w:r>
+        <w:rPr>
+          <w:lang w:val="es-MX"/>
+        </w:rPr>
+        <w:lastRenderedPageBreak/>
+        <w:t xml:space="preserve">Diferencia = </w:t>
+      </w:r>
+    </w:p>
+    <w:p>
+      <w:pPr>
+        <w:ind w:left="720"/>
+        <w:rPr>
+          <w:lang w:val="es-MX"/>
+        </w:rPr>
+      </w:pPr>
+      <w:r>
+        <w:rPr>
+          <w:lang w:val="es-MX"/>
+        </w:rPr>
+        <w:t xml:space="preserve">VAR __PREV_QUARTER = </w:t>
+      </w:r>
+      <w:proofErr w:type="gramStart"/>
+      <w:r>
+        <w:rPr>
+          <w:lang w:val="es-MX"/>
+        </w:rPr>
+        <w:t>CALCULATE(</w:t>
+      </w:r>
+      <w:proofErr w:type="gramEnd"/>
+      <w:r>
+        <w:rPr>
+          <w:lang w:val="es-MX"/>
+        </w:rPr>
+        <w:t>[Total facturado], DATEADD('calendario'[Fecha], -1, QUARTER))</w:t>
+      </w:r>
+    </w:p>
+    <w:p>
+      <w:pPr>
+        <w:ind w:left="720"/>
+        <w:rPr>
+          <w:lang w:val="es-MX"/>
+        </w:rPr>
+      </w:pPr>
+      <w:r>
+        <w:rPr>
+          <w:lang w:val="es-MX"/>
+        </w:rPr>
+        <w:t>RETURN</w:t>
+      </w:r>
+    </w:p>
+    <w:p>
+      <w:pPr>
+        <w:ind w:left="720"/>
+        <w:rPr>
+          <w:lang w:val="es-MX"/>
+        </w:rPr>
+      </w:pPr>
+      <w:r>
+        <w:rPr>
+          <w:lang w:val="es-MX"/>
+        </w:rPr>
+        <w:t xml:space="preserve">IF(SELECTEDVALUE(CALENDARIO[Trimestre]) IN VALUES(CALENDARIO[Trimestre]) &amp;&amp; __PREV_QUARTER&lt;&gt;0, [Total Facturado] - __PREV_QUARTER, </w:t>
+      </w:r>
+      <w:proofErr w:type="gramStart"/>
+      <w:r>
+        <w:rPr>
+          <w:lang w:val="es-MX"/>
+        </w:rPr>
+        <w:t>BLANK(</w:t>
+      </w:r>
+      <w:proofErr w:type="gramEnd"/>
+      <w:r>
+        <w:rPr>
+          <w:lang w:val="es-MX"/>
+        </w:rPr>
+        <w:t>))</w:t>
+      </w:r>
+    </w:p>
+    <w:p>
+      <w:pPr>
+        <w:rPr>
+          <w:lang w:val="es-MX"/>
+        </w:rPr>
+      </w:pPr>
+    </w:p>
+    <w:p>
+      <w:pPr>
+        <w:pStyle w:val="Prrafodelista"/>
+        <w:numPr>
+          <w:ilvl w:val="0"/>
+          <w:numId w:val="13"/>
+        </w:numPr>
+        <w:rPr>
+          <w:lang w:val="es-MX"/>
+        </w:rPr>
+      </w:pPr>
       <w:proofErr w:type="spellStart"/>
       <w:r>
         <w:rPr>
@@ -13198,40 +15269,6 @@
         </w:rPr>
         <w:t>[Total])</w:t>
       </w:r>
-    </w:p>
-    <w:p>
-      <w:pPr>
-        <w:pStyle w:val="Prrafodelista"/>
-        <w:ind w:left="720" w:firstLine="0"/>
-        <w:rPr>
-          <w:lang w:val="es-MX"/>
-        </w:rPr>
-      </w:pPr>
-    </w:p>
-    <w:p>
-      <w:pPr>
-        <w:pStyle w:val="Prrafodelista"/>
-        <w:ind w:left="720" w:firstLine="0"/>
-        <w:rPr>
-          <w:lang w:val="es-MX"/>
-        </w:rPr>
-      </w:pPr>
-    </w:p>
-    <w:p>
-      <w:pPr>
-        <w:pStyle w:val="Prrafodelista"/>
-        <w:ind w:left="720" w:firstLine="0"/>
-        <w:rPr>
-          <w:lang w:val="es-MX"/>
-        </w:rPr>
-      </w:pPr>
-    </w:p>
-    <w:p>
-      <w:pPr>
-        <w:rPr>
-          <w:lang w:val="es-MX"/>
-        </w:rPr>
-      </w:pPr>
     </w:p>
     <w:p>
       <w:pPr>
@@ -13261,7 +15298,6 @@
           <w:szCs w:val="18"/>
           <w:lang w:val="es-MX" w:eastAsia="es-MX"/>
         </w:rPr>
-        <w:lastRenderedPageBreak/>
         <w:t xml:space="preserve">Rentabilidad promedio = </w:t>
       </w:r>
       <w:proofErr w:type="gramStart"/>
@@ -13727,7 +15763,7 @@
                     <pic:cNvPicPr/>
                   </pic:nvPicPr>
                   <pic:blipFill>
-                    <a:blip r:embed="rId47"/>
+                    <a:blip r:embed="rId48"/>
                     <a:stretch>
                       <a:fillRect/>
                     </a:stretch>
@@ -13834,69 +15870,6 @@
     </w:p>
     <w:p>
       <w:pPr>
-        <w:rPr>
-          <w:lang w:val="es-MX"/>
-        </w:rPr>
-      </w:pPr>
-    </w:p>
-    <w:p>
-      <w:pPr>
-        <w:rPr>
-          <w:lang w:val="es-MX"/>
-        </w:rPr>
-      </w:pPr>
-    </w:p>
-    <w:p>
-      <w:pPr>
-        <w:rPr>
-          <w:lang w:val="es-MX"/>
-        </w:rPr>
-      </w:pPr>
-    </w:p>
-    <w:p>
-      <w:pPr>
-        <w:rPr>
-          <w:lang w:val="es-MX"/>
-        </w:rPr>
-      </w:pPr>
-    </w:p>
-    <w:p>
-      <w:pPr>
-        <w:rPr>
-          <w:lang w:val="es-MX"/>
-        </w:rPr>
-      </w:pPr>
-    </w:p>
-    <w:p>
-      <w:pPr>
-        <w:rPr>
-          <w:lang w:val="es-MX"/>
-        </w:rPr>
-      </w:pPr>
-    </w:p>
-    <w:p>
-      <w:pPr>
-        <w:rPr>
-          <w:lang w:val="es-MX"/>
-        </w:rPr>
-      </w:pPr>
-    </w:p>
-    <w:p>
-      <w:pPr>
-        <w:rPr>
-          <w:lang w:val="es-MX"/>
-        </w:rPr>
-      </w:pPr>
-    </w:p>
-    <w:p>
-      <w:pPr>
-        <w:rPr>
-          <w:lang w:val="es-MX"/>
-        </w:rPr>
-      </w:pPr>
-    </w:p>
-    <w:p>
-      <w:pPr>
         <w:pStyle w:val="Prrafodelista"/>
         <w:numPr>
           <w:ilvl w:val="0"/>
@@ -13956,7 +15929,7 @@
                     <pic:cNvPicPr/>
                   </pic:nvPicPr>
                   <pic:blipFill>
-                    <a:blip r:embed="rId48"/>
+                    <a:blip r:embed="rId49"/>
                     <a:stretch>
                       <a:fillRect/>
                     </a:stretch>
@@ -14020,14 +15993,32 @@
         <w:rPr>
           <w:lang w:val="es-MX"/>
         </w:rPr>
-        <w:t>scrollerpara</w:t>
+        <w:t>scroller</w:t>
       </w:r>
       <w:proofErr w:type="spellEnd"/>
       <w:r>
         <w:rPr>
           <w:lang w:val="es-MX"/>
         </w:rPr>
-        <w:t xml:space="preserve"> complementar las venas y la rentabilidad por estado:</w:t>
+        <w:t xml:space="preserve"> </w:t>
+      </w:r>
+      <w:r>
+        <w:rPr>
+          <w:lang w:val="es-MX"/>
+        </w:rPr>
+        <w:t>para complementar las ven</w:t>
+      </w:r>
+      <w:r>
+        <w:rPr>
+          <w:lang w:val="es-MX"/>
+        </w:rPr>
+        <w:t>t</w:t>
+      </w:r>
+      <w:r>
+        <w:rPr>
+          <w:lang w:val="es-MX"/>
+        </w:rPr>
+        <w:t>as y la rentabilidad por estado:</w:t>
       </w:r>
     </w:p>
     <w:p>
@@ -14058,7 +16049,7 @@
                     <pic:cNvPicPr/>
                   </pic:nvPicPr>
                   <pic:blipFill>
-                    <a:blip r:embed="rId49"/>
+                    <a:blip r:embed="rId50"/>
                     <a:stretch>
                       <a:fillRect/>
                     </a:stretch>
@@ -14183,7 +16174,7 @@
                     <pic:cNvPicPr/>
                   </pic:nvPicPr>
                   <pic:blipFill>
-                    <a:blip r:embed="rId50"/>
+                    <a:blip r:embed="rId51"/>
                     <a:stretch>
                       <a:fillRect/>
                     </a:stretch>
@@ -14259,7 +16250,7 @@
                     <pic:cNvPicPr/>
                   </pic:nvPicPr>
                   <pic:blipFill>
-                    <a:blip r:embed="rId51"/>
+                    <a:blip r:embed="rId52"/>
                     <a:stretch>
                       <a:fillRect/>
                     </a:stretch>
@@ -14375,7 +16366,7 @@
                     <pic:cNvPicPr/>
                   </pic:nvPicPr>
                   <pic:blipFill>
-                    <a:blip r:embed="rId52"/>
+                    <a:blip r:embed="rId53"/>
                     <a:stretch>
                       <a:fillRect/>
                     </a:stretch>
@@ -14460,7 +16451,7 @@
                     <pic:cNvPicPr/>
                   </pic:nvPicPr>
                   <pic:blipFill>
-                    <a:blip r:embed="rId53"/>
+                    <a:blip r:embed="rId54"/>
                     <a:stretch>
                       <a:fillRect/>
                     </a:stretch>
@@ -14492,31 +16483,27 @@
         <w:rPr>
           <w:lang w:val="es-MX"/>
         </w:rPr>
-        <w:t xml:space="preserve">Esa visualización nos permite tener un entendimiento profundo de diferentes </w:t>
-      </w:r>
-      <w:proofErr w:type="spellStart"/>
-      <w:r>
-        <w:rPr>
-          <w:lang w:val="es-MX"/>
-        </w:rPr>
-        <w:t>puntosde</w:t>
-      </w:r>
-      <w:proofErr w:type="spellEnd"/>
-      <w:r>
-        <w:rPr>
-          <w:lang w:val="es-MX"/>
-        </w:rPr>
-        <w:t xml:space="preserve"> interés para la empresa, como son el total </w:t>
-      </w:r>
-      <w:proofErr w:type="spellStart"/>
+        <w:t>Esa visualización nos permite tener un entendimiento profundo de diferentes puntos</w:t>
+      </w:r>
+      <w:r>
+        <w:rPr>
+          <w:lang w:val="es-MX"/>
+        </w:rPr>
+        <w:t xml:space="preserve"> </w:t>
+      </w:r>
+      <w:r>
+        <w:rPr>
+          <w:lang w:val="es-MX"/>
+        </w:rPr>
+        <w:t xml:space="preserve">de interés para la empresa, como son el total </w:t>
+      </w:r>
       <w:proofErr w:type="gramStart"/>
       <w:r>
         <w:rPr>
           <w:lang w:val="es-MX"/>
         </w:rPr>
-        <w:t>factturado</w:t>
-      </w:r>
-      <w:proofErr w:type="spellEnd"/>
+        <w:t>facturado</w:t>
+      </w:r>
       <w:r>
         <w:rPr>
           <w:lang w:val="es-MX"/>
@@ -17979,7 +19966,6 @@
   <w:style w:type="character" w:default="1" w:styleId="Fuentedeprrafopredeter">
     <w:name w:val="Default Paragraph Font"/>
     <w:uiPriority w:val="1"/>
-    <w:semiHidden/>
     <w:unhideWhenUsed/>
   </w:style>
   <w:style w:type="table" w:default="1" w:styleId="Tablanormal">

</xml_diff>